<commit_message>
Pac-Man movement according to grid pattern (in progress)
</commit_message>
<xml_diff>
--- a/Assets/Todo.docx
+++ b/Assets/Todo.docx
@@ -51,9 +51,21 @@
       <w:r>
         <w:t>).</w:t>
       </w:r>
+    </w:p>
+    <w:p>
+      <w:r>
+        <w:t>Player should move (slide) .32 to reach next square</w:t>
+      </w:r>
+      <w:r>
+        <w:t xml:space="preserve"> up or down, left or right</w:t>
+      </w:r>
+      <w:r>
+        <w:t>.</w:t>
+      </w:r>
       <w:bookmarkStart w:id="0" w:name="_GoBack"/>
       <w:bookmarkEnd w:id="0"/>
     </w:p>
+    <w:p/>
     <w:sectPr>
       <w:pgSz w:w="12240" w:h="15840"/>
       <w:pgMar w:top="1440" w:right="1440" w:bottom="1440" w:left="1440" w:header="708" w:footer="708" w:gutter="0"/>

</xml_diff>

<commit_message>
Intro sequence done. Colliders on pellets. Pellets now disappear on contact.
</commit_message>
<xml_diff>
--- a/Assets/Todo.docx
+++ b/Assets/Todo.docx
@@ -20,8 +20,10 @@
         </w:numPr>
       </w:pPr>
       <w:r>
-        <w:t xml:space="preserve">Have game start with Pac-Man at start point with start sprite. </w:t>
-      </w:r>
+        <w:t>Add number 3 to pellet places on grid (add 4 to power pellets).</w:t>
+      </w:r>
+      <w:bookmarkStart w:id="0" w:name="_GoBack"/>
+      <w:bookmarkEnd w:id="0"/>
     </w:p>
     <w:p>
       <w:pPr>
@@ -32,7 +34,10 @@
         </w:numPr>
       </w:pPr>
       <w:r>
-        <w:t>Add intro music.</w:t>
+        <w:t xml:space="preserve">Add pellets to grid and </w:t>
+      </w:r>
+      <w:r>
+        <w:t>replace pellet number with zero for empty space.</w:t>
       </w:r>
     </w:p>
     <w:p>
@@ -44,7 +49,10 @@
         </w:numPr>
       </w:pPr>
       <w:r>
-        <w:t>Add Pac-Man then move Pac-Man at the end of music.</w:t>
+        <w:t>H</w:t>
+      </w:r>
+      <w:r>
+        <w:t>ave player sound play if on a pellet square.</w:t>
       </w:r>
     </w:p>
     <w:p>
@@ -56,22 +64,8 @@
         </w:numPr>
       </w:pPr>
       <w:r>
-        <w:t>Add pellets to grid and have player sound play if on a pellet square.</w:t>
-      </w:r>
-    </w:p>
-    <w:p>
-      <w:pPr>
-        <w:pStyle w:val="ListParagraph"/>
-        <w:numPr>
-          <w:ilvl w:val="0"/>
-          <w:numId w:val="1"/>
-        </w:numPr>
-      </w:pPr>
-      <w:r>
         <w:t>Remove pellet when player is on square.</w:t>
       </w:r>
-      <w:bookmarkStart w:id="0" w:name="_GoBack"/>
-      <w:bookmarkEnd w:id="0"/>
     </w:p>
     <w:p>
       <w:pPr>
@@ -235,7 +229,7 @@
       </w:pPr>
     </w:pPrDefault>
   </w:docDefaults>
-  <w:latentStyles w:defLockedState="0" w:defUIPriority="99" w:defSemiHidden="0" w:defUnhideWhenUsed="0" w:defQFormat="0" w:count="372">
+  <w:latentStyles w:defLockedState="0" w:defUIPriority="99" w:defSemiHidden="0" w:defUnhideWhenUsed="0" w:defQFormat="0" w:count="373">
     <w:lsdException w:name="Normal" w:uiPriority="0" w:qFormat="1"/>
     <w:lsdException w:name="heading 1" w:uiPriority="9" w:qFormat="1"/>
     <w:lsdException w:name="heading 2" w:semiHidden="1" w:uiPriority="9" w:unhideWhenUsed="1" w:qFormat="1"/>
@@ -341,7 +335,6 @@
     <w:lsdException w:name="HTML Sample" w:semiHidden="1" w:unhideWhenUsed="1"/>
     <w:lsdException w:name="HTML Typewriter" w:semiHidden="1" w:unhideWhenUsed="1"/>
     <w:lsdException w:name="HTML Variable" w:semiHidden="1" w:unhideWhenUsed="1"/>
-    <w:lsdException w:name="Normal Table" w:semiHidden="1" w:unhideWhenUsed="1"/>
     <w:lsdException w:name="annotation subject" w:semiHidden="1" w:unhideWhenUsed="1"/>
     <w:lsdException w:name="No List" w:semiHidden="1" w:unhideWhenUsed="1"/>
     <w:lsdException w:name="Outline List 1" w:semiHidden="1" w:unhideWhenUsed="1"/>
@@ -388,10 +381,8 @@
     <w:lsdException w:name="Table Subtle 2" w:semiHidden="1" w:unhideWhenUsed="1"/>
     <w:lsdException w:name="Table Web 1" w:semiHidden="1" w:unhideWhenUsed="1"/>
     <w:lsdException w:name="Table Web 2" w:semiHidden="1" w:unhideWhenUsed="1"/>
-    <w:lsdException w:name="Table Web 3" w:semiHidden="1" w:unhideWhenUsed="1"/>
     <w:lsdException w:name="Balloon Text" w:semiHidden="1" w:unhideWhenUsed="1"/>
     <w:lsdException w:name="Table Grid" w:uiPriority="59"/>
-    <w:lsdException w:name="Table Theme" w:semiHidden="1" w:unhideWhenUsed="1"/>
     <w:lsdException w:name="Placeholder Text" w:semiHidden="1"/>
     <w:lsdException w:name="No Spacing" w:uiPriority="1" w:qFormat="1"/>
     <w:lsdException w:name="Light Shading" w:uiPriority="60"/>
@@ -608,6 +599,7 @@
     <w:lsdException w:name="List Table 6 Colorful Accent 6" w:uiPriority="51"/>
     <w:lsdException w:name="List Table 7 Colorful Accent 6" w:uiPriority="52"/>
     <w:lsdException w:name="Mention" w:semiHidden="1" w:unhideWhenUsed="1"/>
+    <w:lsdException w:name="Smart Hyperlink" w:semiHidden="1" w:unhideWhenUsed="1"/>
   </w:latentStyles>
   <w:style w:type="paragraph" w:default="1" w:styleId="Normal">
     <w:name w:val="Normal"/>

</xml_diff>

<commit_message>
Added frame to game. Added scoring UI and number of lives. Done implementing waka sound.
</commit_message>
<xml_diff>
--- a/Assets/Todo.docx
+++ b/Assets/Todo.docx
@@ -20,10 +20,8 @@
         </w:numPr>
       </w:pPr>
       <w:r>
-        <w:t>Add number 3 to pellet places on grid (add 4 to power pellets).</w:t>
-      </w:r>
-      <w:bookmarkStart w:id="0" w:name="_GoBack"/>
-      <w:bookmarkEnd w:id="0"/>
+        <w:t>Make blinking script and attach it to 1UP and power pellets.</w:t>
+      </w:r>
     </w:p>
     <w:p>
       <w:pPr>
@@ -34,10 +32,7 @@
         </w:numPr>
       </w:pPr>
       <w:r>
-        <w:t xml:space="preserve">Add pellets to grid and </w:t>
-      </w:r>
-      <w:r>
-        <w:t>replace pellet number with zero for empty space.</w:t>
+        <w:t>Introduce ghost and do a bit of research on behavior.</w:t>
       </w:r>
     </w:p>
     <w:p>
@@ -49,64 +44,66 @@
         </w:numPr>
       </w:pPr>
       <w:r>
-        <w:t>H</w:t>
-      </w:r>
-      <w:r>
-        <w:t>ave player sound play if on a pellet square.</w:t>
-      </w:r>
+        <w:t>Move and animate ghost.</w:t>
+      </w:r>
+      <w:bookmarkStart w:id="0" w:name="_GoBack"/>
+      <w:bookmarkEnd w:id="0"/>
     </w:p>
     <w:p>
-      <w:pPr>
-        <w:pStyle w:val="ListParagraph"/>
-        <w:numPr>
-          <w:ilvl w:val="0"/>
-          <w:numId w:val="1"/>
-        </w:numPr>
-      </w:pPr>
-      <w:r>
-        <w:t>Remove pellet when player is on square.</w:t>
+      <w:r>
+        <w:t>2</w:t>
+      </w:r>
+      <w:r>
+        <w:t>8 x 31</w:t>
+      </w:r>
+      <w:r>
+        <w:t xml:space="preserve"> grid (going by pellets</w:t>
+      </w:r>
+      <w:r>
+        <w:t xml:space="preserve"> but also including outside walls</w:t>
+      </w:r>
+      <w:r>
+        <w:t>).</w:t>
       </w:r>
     </w:p>
     <w:p>
-      <w:pPr>
-        <w:pStyle w:val="ListParagraph"/>
-        <w:numPr>
-          <w:ilvl w:val="0"/>
-          <w:numId w:val="1"/>
-        </w:numPr>
-      </w:pPr>
-      <w:r>
-        <w:t>Destroy pellet when colliding with player.</w:t>
+      <w:r>
+        <w:t>Player should move (slide) .32 to reach next square</w:t>
+      </w:r>
+      <w:r>
+        <w:t xml:space="preserve"> up or down, left or right</w:t>
+      </w:r>
+      <w:r>
+        <w:t>.</w:t>
       </w:r>
     </w:p>
     <w:p>
       <w:r>
-        <w:t>2</w:t>
-      </w:r>
-      <w:r>
-        <w:t>8 x 31</w:t>
-      </w:r>
-      <w:r>
-        <w:t xml:space="preserve"> grid (going by pellets</w:t>
-      </w:r>
-      <w:r>
-        <w:t xml:space="preserve"> but also including outside walls</w:t>
-      </w:r>
-      <w:r>
-        <w:t>).</w:t>
+        <w:t xml:space="preserve">For reference: </w:t>
       </w:r>
     </w:p>
     <w:p>
-      <w:r>
-        <w:t>Player should move (slide) .32 to reach next square</w:t>
-      </w:r>
-      <w:r>
-        <w:t xml:space="preserve"> up or down, left or right</w:t>
-      </w:r>
-      <w:r>
-        <w:t>.</w:t>
-      </w:r>
+      <w:hyperlink r:id="rId5" w:history="1">
+        <w:r>
+          <w:rPr>
+            <w:rStyle w:val="Hyperlink"/>
+          </w:rPr>
+          <w:t>https://www.youtube.com/watch?v=dScq4P5gn4A</w:t>
+        </w:r>
+      </w:hyperlink>
     </w:p>
+    <w:p/>
+    <w:p>
+      <w:r>
+        <w:t>Scoring Reference:</w:t>
+      </w:r>
+    </w:p>
+    <w:p>
+      <w:r>
+        <w:t>http://pacman.wikia.com/wiki/Pac-Man_(game)</w:t>
+      </w:r>
+    </w:p>
+    <w:p/>
     <w:p/>
     <w:sectPr>
       <w:pgSz w:w="12240" w:h="15840"/>
@@ -335,6 +332,7 @@
     <w:lsdException w:name="HTML Sample" w:semiHidden="1" w:unhideWhenUsed="1"/>
     <w:lsdException w:name="HTML Typewriter" w:semiHidden="1" w:unhideWhenUsed="1"/>
     <w:lsdException w:name="HTML Variable" w:semiHidden="1" w:unhideWhenUsed="1"/>
+    <w:lsdException w:name="Normal Table" w:semiHidden="1" w:unhideWhenUsed="1"/>
     <w:lsdException w:name="annotation subject" w:semiHidden="1" w:unhideWhenUsed="1"/>
     <w:lsdException w:name="No List" w:semiHidden="1" w:unhideWhenUsed="1"/>
     <w:lsdException w:name="Outline List 1" w:semiHidden="1" w:unhideWhenUsed="1"/>
@@ -381,8 +379,10 @@
     <w:lsdException w:name="Table Subtle 2" w:semiHidden="1" w:unhideWhenUsed="1"/>
     <w:lsdException w:name="Table Web 1" w:semiHidden="1" w:unhideWhenUsed="1"/>
     <w:lsdException w:name="Table Web 2" w:semiHidden="1" w:unhideWhenUsed="1"/>
+    <w:lsdException w:name="Table Web 3" w:semiHidden="1" w:unhideWhenUsed="1"/>
     <w:lsdException w:name="Balloon Text" w:semiHidden="1" w:unhideWhenUsed="1"/>
     <w:lsdException w:name="Table Grid" w:uiPriority="59"/>
+    <w:lsdException w:name="Table Theme" w:semiHidden="1" w:unhideWhenUsed="1"/>
     <w:lsdException w:name="Placeholder Text" w:semiHidden="1"/>
     <w:lsdException w:name="No Spacing" w:uiPriority="1" w:qFormat="1"/>
     <w:lsdException w:name="Light Shading" w:uiPriority="60"/>
@@ -677,6 +677,17 @@
       <w:contextualSpacing/>
     </w:pPr>
   </w:style>
+  <w:style w:type="character" w:styleId="Hyperlink">
+    <w:name w:val="Hyperlink"/>
+    <w:basedOn w:val="DefaultParagraphFont"/>
+    <w:uiPriority w:val="99"/>
+    <w:unhideWhenUsed/>
+    <w:rsid w:val="00A642E4"/>
+    <w:rPr>
+      <w:color w:val="0000FF" w:themeColor="hyperlink"/>
+      <w:u w:val="single"/>
+    </w:rPr>
+  </w:style>
 </w:styles>
 </file>
 

</xml_diff>

<commit_message>
Implementation of ghost behavior and movement (in progress).
</commit_message>
<xml_diff>
--- a/Assets/Todo.docx
+++ b/Assets/Todo.docx
@@ -20,7 +20,15 @@
         </w:numPr>
       </w:pPr>
       <w:r>
-        <w:t>Make blinking script and attach it to 1UP and power pellets.</w:t>
+        <w:t xml:space="preserve">Move and animate red ghost. For </w:t>
+      </w:r>
+      <w:proofErr w:type="gramStart"/>
+      <w:r>
+        <w:t>now</w:t>
+      </w:r>
+      <w:proofErr w:type="gramEnd"/>
+      <w:r>
+        <w:t xml:space="preserve"> just random turns.</w:t>
       </w:r>
     </w:p>
     <w:p>
@@ -32,7 +40,7 @@
         </w:numPr>
       </w:pPr>
       <w:r>
-        <w:t>Introduce ghost and do a bit of research on behavior.</w:t>
+        <w:t>Now change ghost to move according to scatter mode. Research behavior and make sure it reacts accordingly.</w:t>
       </w:r>
     </w:p>
     <w:p>
@@ -44,7 +52,58 @@
         </w:numPr>
       </w:pPr>
       <w:r>
-        <w:t>Move and animate ghost.</w:t>
+        <w:t>Enact chase mode and make sure ghost reacts accordingly.</w:t>
+      </w:r>
+    </w:p>
+    <w:p>
+      <w:pPr>
+        <w:pStyle w:val="ListParagraph"/>
+        <w:numPr>
+          <w:ilvl w:val="0"/>
+          <w:numId w:val="1"/>
+        </w:numPr>
+      </w:pPr>
+      <w:r>
+        <w:t>Cycle through scatter and chase mode. Follow guide lines.</w:t>
+      </w:r>
+    </w:p>
+    <w:p>
+      <w:pPr>
+        <w:pStyle w:val="ListParagraph"/>
+        <w:numPr>
+          <w:ilvl w:val="0"/>
+          <w:numId w:val="1"/>
+        </w:numPr>
+      </w:pPr>
+      <w:r>
+        <w:t>Incorporate pink ghost.</w:t>
+      </w:r>
+    </w:p>
+    <w:p>
+      <w:pPr>
+        <w:pStyle w:val="ListParagraph"/>
+        <w:numPr>
+          <w:ilvl w:val="0"/>
+          <w:numId w:val="1"/>
+        </w:numPr>
+      </w:pPr>
+      <w:r>
+        <w:t>Incorporate yellow ghost.</w:t>
+      </w:r>
+    </w:p>
+    <w:p>
+      <w:pPr>
+        <w:pStyle w:val="ListParagraph"/>
+        <w:numPr>
+          <w:ilvl w:val="0"/>
+          <w:numId w:val="1"/>
+        </w:numPr>
+      </w:pPr>
+      <w:r>
+        <w:t xml:space="preserve">Incorporate </w:t>
+      </w:r>
+      <w:r>
+        <w:t>Blue ghost.</w:t>
       </w:r>
       <w:bookmarkStart w:id="0" w:name="_GoBack"/>
       <w:bookmarkEnd w:id="0"/>
@@ -99,8 +158,24 @@
       </w:r>
     </w:p>
     <w:p>
-      <w:r>
-        <w:t>http://pacman.wikia.com/wiki/Pac-Man_(game)</w:t>
+      <w:hyperlink r:id="rId6" w:history="1">
+        <w:r>
+          <w:rPr>
+            <w:rStyle w:val="Hyperlink"/>
+          </w:rPr>
+          <w:t>http://pacman.wikia.com/wiki/Pac-Man_(game)</w:t>
+        </w:r>
+      </w:hyperlink>
+    </w:p>
+    <w:p/>
+    <w:p>
+      <w:r>
+        <w:t>Ghost behavior:</w:t>
+      </w:r>
+    </w:p>
+    <w:p>
+      <w:r>
+        <w:t>http://gameinternals.com/post/2072558330/understanding-pac-man-ghost-behavior</w:t>
       </w:r>
     </w:p>
     <w:p/>

</xml_diff>

<commit_message>
Red ghost movement implemented.
</commit_message>
<xml_diff>
--- a/Assets/Todo.docx
+++ b/Assets/Todo.docx
@@ -40,7 +40,7 @@
         </w:numPr>
       </w:pPr>
       <w:r>
-        <w:t>Now change ghost to move according to scatter mode. Research behavior and make sure it reacts accordingly.</w:t>
+        <w:t>Pink ghost (middle) should move out of box and move in a similar fashion as red ghost for now.</w:t>
       </w:r>
     </w:p>
     <w:p>
@@ -52,7 +52,7 @@
         </w:numPr>
       </w:pPr>
       <w:r>
-        <w:t>Enact chase mode and make sure ghost reacts accordingly.</w:t>
+        <w:t>Blue and Orange ghost should move up and down.</w:t>
       </w:r>
     </w:p>
     <w:p>
@@ -64,7 +64,7 @@
         </w:numPr>
       </w:pPr>
       <w:r>
-        <w:t>Cycle through scatter and chase mode. Follow guide lines.</w:t>
+        <w:t>Blue ghost should move to center of box and then up and out. Make this ghost move like the others.</w:t>
       </w:r>
     </w:p>
     <w:p>
@@ -76,7 +76,7 @@
         </w:numPr>
       </w:pPr>
       <w:r>
-        <w:t>Incorporate pink ghost.</w:t>
+        <w:t>Orange ghost is the last to go and should also move to center of box then up and out.</w:t>
       </w:r>
     </w:p>
     <w:p>
@@ -88,7 +88,7 @@
         </w:numPr>
       </w:pPr>
       <w:r>
-        <w:t>Incorporate yellow ghost.</w:t>
+        <w:t>Add player and ghost collision detection.</w:t>
       </w:r>
     </w:p>
     <w:p>
@@ -100,10 +100,19 @@
         </w:numPr>
       </w:pPr>
       <w:r>
-        <w:t xml:space="preserve">Incorporate </w:t>
-      </w:r>
-      <w:r>
-        <w:t>Blue ghost.</w:t>
+        <w:t>Add death state and have Pac-Man animate death.</w:t>
+      </w:r>
+    </w:p>
+    <w:p>
+      <w:pPr>
+        <w:pStyle w:val="ListParagraph"/>
+        <w:numPr>
+          <w:ilvl w:val="0"/>
+          <w:numId w:val="1"/>
+        </w:numPr>
+      </w:pPr>
+      <w:r>
+        <w:t>Have level restart. Check with video or play game to see how level resets.</w:t>
       </w:r>
       <w:bookmarkStart w:id="0" w:name="_GoBack"/>
       <w:bookmarkEnd w:id="0"/>

</xml_diff>

<commit_message>
Blue and yellow ghost now moves up and down when in box.
</commit_message>
<xml_diff>
--- a/Assets/Todo.docx
+++ b/Assets/Todo.docx
@@ -20,15 +20,7 @@
         </w:numPr>
       </w:pPr>
       <w:r>
-        <w:t xml:space="preserve">Move and animate red ghost. For </w:t>
-      </w:r>
-      <w:proofErr w:type="gramStart"/>
-      <w:r>
-        <w:t>now</w:t>
-      </w:r>
-      <w:proofErr w:type="gramEnd"/>
-      <w:r>
-        <w:t xml:space="preserve"> just random turns.</w:t>
+        <w:t>Pink ghost (middle) should move out of box and move in a similar fashion as red ghost for now.</w:t>
       </w:r>
     </w:p>
     <w:p>
@@ -40,7 +32,12 @@
         </w:numPr>
       </w:pPr>
       <w:r>
-        <w:t>Pink ghost (middle) should move out of box and move in a similar fashion as red ghost for now.</w:t>
+        <w:t xml:space="preserve">Blue ghost should move to center of box and then up </w:t>
+      </w:r>
+      <w:bookmarkStart w:id="0" w:name="_GoBack"/>
+      <w:bookmarkEnd w:id="0"/>
+      <w:r>
+        <w:t>and out. Make this ghost move like the others.</w:t>
       </w:r>
     </w:p>
     <w:p>
@@ -52,7 +49,7 @@
         </w:numPr>
       </w:pPr>
       <w:r>
-        <w:t>Blue and Orange ghost should move up and down.</w:t>
+        <w:t>Orange ghost is the last to go and should also move to center of box then up and out.</w:t>
       </w:r>
     </w:p>
     <w:p>
@@ -64,7 +61,7 @@
         </w:numPr>
       </w:pPr>
       <w:r>
-        <w:t>Blue ghost should move to center of box and then up and out. Make this ghost move like the others.</w:t>
+        <w:t>Add player and ghost collision detection.</w:t>
       </w:r>
     </w:p>
     <w:p>
@@ -76,7 +73,7 @@
         </w:numPr>
       </w:pPr>
       <w:r>
-        <w:t>Orange ghost is the last to go and should also move to center of box then up and out.</w:t>
+        <w:t>Add death state and have Pac-Man animate death.</w:t>
       </w:r>
     </w:p>
     <w:p>
@@ -88,34 +85,8 @@
         </w:numPr>
       </w:pPr>
       <w:r>
-        <w:t>Add player and ghost collision detection.</w:t>
-      </w:r>
-    </w:p>
-    <w:p>
-      <w:pPr>
-        <w:pStyle w:val="ListParagraph"/>
-        <w:numPr>
-          <w:ilvl w:val="0"/>
-          <w:numId w:val="1"/>
-        </w:numPr>
-      </w:pPr>
-      <w:r>
-        <w:t>Add death state and have Pac-Man animate death.</w:t>
-      </w:r>
-    </w:p>
-    <w:p>
-      <w:pPr>
-        <w:pStyle w:val="ListParagraph"/>
-        <w:numPr>
-          <w:ilvl w:val="0"/>
-          <w:numId w:val="1"/>
-        </w:numPr>
-      </w:pPr>
-      <w:r>
         <w:t>Have level restart. Check with video or play game to see how level resets.</w:t>
       </w:r>
-      <w:bookmarkStart w:id="0" w:name="_GoBack"/>
-      <w:bookmarkEnd w:id="0"/>
     </w:p>
     <w:p>
       <w:r>

</xml_diff>

<commit_message>
Ghosts are not shown until “Player One” text disappears.
</commit_message>
<xml_diff>
--- a/Assets/Todo.docx
+++ b/Assets/Todo.docx
@@ -20,37 +20,10 @@
         </w:numPr>
       </w:pPr>
       <w:r>
-        <w:t>Pink ghost (middle) should move out of box and move in a similar fashion as red ghost for now.</w:t>
-      </w:r>
-    </w:p>
-    <w:p>
-      <w:pPr>
-        <w:pStyle w:val="ListParagraph"/>
-        <w:numPr>
-          <w:ilvl w:val="0"/>
-          <w:numId w:val="1"/>
-        </w:numPr>
-      </w:pPr>
-      <w:r>
-        <w:t xml:space="preserve">Blue ghost should move to center of box and then up </w:t>
+        <w:t>Make sure ghost are not shown until “Player One” text disappears.</w:t>
       </w:r>
       <w:bookmarkStart w:id="0" w:name="_GoBack"/>
       <w:bookmarkEnd w:id="0"/>
-      <w:r>
-        <w:t>and out. Make this ghost move like the others.</w:t>
-      </w:r>
-    </w:p>
-    <w:p>
-      <w:pPr>
-        <w:pStyle w:val="ListParagraph"/>
-        <w:numPr>
-          <w:ilvl w:val="0"/>
-          <w:numId w:val="1"/>
-        </w:numPr>
-      </w:pPr>
-      <w:r>
-        <w:t>Orange ghost is the last to go and should also move to center of box then up and out.</w:t>
-      </w:r>
     </w:p>
     <w:p>
       <w:pPr>

</xml_diff>

<commit_message>
Player can now collide with ghost.
</commit_message>
<xml_diff>
--- a/Assets/Todo.docx
+++ b/Assets/Todo.docx
@@ -20,22 +20,10 @@
         </w:numPr>
       </w:pPr>
       <w:r>
-        <w:t>Make sure ghost are not shown until “Player One” text disappears.</w:t>
+        <w:t>Add player and ghost collision detection.</w:t>
       </w:r>
       <w:bookmarkStart w:id="0" w:name="_GoBack"/>
       <w:bookmarkEnd w:id="0"/>
-    </w:p>
-    <w:p>
-      <w:pPr>
-        <w:pStyle w:val="ListParagraph"/>
-        <w:numPr>
-          <w:ilvl w:val="0"/>
-          <w:numId w:val="1"/>
-        </w:numPr>
-      </w:pPr>
-      <w:r>
-        <w:t>Add player and ghost collision detection.</w:t>
-      </w:r>
     </w:p>
     <w:p>
       <w:pPr>

</xml_diff>

<commit_message>
Pac Man death sequence with sound done.
</commit_message>
<xml_diff>
--- a/Assets/Todo.docx
+++ b/Assets/Todo.docx
@@ -20,34 +20,10 @@
         </w:numPr>
       </w:pPr>
       <w:r>
-        <w:t>Add player and ghost collision detection.</w:t>
+        <w:t>Have level restart. Check with video or play game to see how level resets.</w:t>
       </w:r>
       <w:bookmarkStart w:id="0" w:name="_GoBack"/>
       <w:bookmarkEnd w:id="0"/>
-    </w:p>
-    <w:p>
-      <w:pPr>
-        <w:pStyle w:val="ListParagraph"/>
-        <w:numPr>
-          <w:ilvl w:val="0"/>
-          <w:numId w:val="1"/>
-        </w:numPr>
-      </w:pPr>
-      <w:r>
-        <w:t>Add death state and have Pac-Man animate death.</w:t>
-      </w:r>
-    </w:p>
-    <w:p>
-      <w:pPr>
-        <w:pStyle w:val="ListParagraph"/>
-        <w:numPr>
-          <w:ilvl w:val="0"/>
-          <w:numId w:val="1"/>
-        </w:numPr>
-      </w:pPr>
-      <w:r>
-        <w:t>Have level restart. Check with video or play game to see how level resets.</w:t>
-      </w:r>
     </w:p>
     <w:p>
       <w:r>

</xml_diff>

<commit_message>
Reset start position of Pac-Man. Ghost reset still in progress.
</commit_message>
<xml_diff>
--- a/Assets/Todo.docx
+++ b/Assets/Todo.docx
@@ -20,7 +20,26 @@
         </w:numPr>
       </w:pPr>
       <w:r>
-        <w:t>Have level restart. Check with video or play game to see how level resets.</w:t>
+        <w:t>On reset, have ghost start again.</w:t>
+      </w:r>
+      <w:r>
+        <w:t xml:space="preserve"> Make sure to </w:t>
+      </w:r>
+      <w:proofErr w:type="spellStart"/>
+      <w:r>
+        <w:t>StopAllCouroutine</w:t>
+      </w:r>
+      <w:proofErr w:type="spellEnd"/>
+      <w:r>
+        <w:t xml:space="preserve"> for </w:t>
+      </w:r>
+      <w:proofErr w:type="spellStart"/>
+      <w:r>
+        <w:t>pac</w:t>
+      </w:r>
+      <w:proofErr w:type="spellEnd"/>
+      <w:r>
+        <w:t xml:space="preserve"> man and ghost.</w:t>
       </w:r>
       <w:bookmarkStart w:id="0" w:name="_GoBack"/>
       <w:bookmarkEnd w:id="0"/>

</xml_diff>

<commit_message>
Implementation of level reset on win (in progress).
</commit_message>
<xml_diff>
--- a/Assets/Todo.docx
+++ b/Assets/Todo.docx
@@ -20,29 +20,8 @@
         </w:numPr>
       </w:pPr>
       <w:r>
-        <w:t>Decrement the lives</w:t>
-      </w:r>
-      <w:r>
-        <w:t xml:space="preserve"> by one every time </w:t>
-      </w:r>
-      <w:proofErr w:type="spellStart"/>
-      <w:r>
-        <w:t>pac</w:t>
-      </w:r>
-      <w:proofErr w:type="spellEnd"/>
-      <w:r>
-        <w:t xml:space="preserve"> man dies and visually show one less </w:t>
-      </w:r>
-      <w:proofErr w:type="spellStart"/>
-      <w:r>
-        <w:t>pac</w:t>
-      </w:r>
-      <w:proofErr w:type="spellEnd"/>
-      <w:r>
-        <w:t>-man.</w:t>
-      </w:r>
-      <w:bookmarkStart w:id="0" w:name="_GoBack"/>
-      <w:bookmarkEnd w:id="0"/>
+        <w:t>Reset level when all pellets are eaten.</w:t>
+      </w:r>
     </w:p>
     <w:p>
       <w:pPr>
@@ -52,6 +31,11 @@
           <w:numId w:val="1"/>
         </w:numPr>
       </w:pPr>
+      <w:r>
+        <w:t>Have screen blink the same way as original before resetting level after winning level.</w:t>
+      </w:r>
+      <w:bookmarkStart w:id="0" w:name="_GoBack"/>
+      <w:bookmarkEnd w:id="0"/>
     </w:p>
     <w:p>
       <w:r>

</xml_diff>

<commit_message>
Implemented pink ghost behavior.
</commit_message>
<xml_diff>
--- a/Assets/Todo.docx
+++ b/Assets/Todo.docx
@@ -16,11 +16,11 @@
         <w:pStyle w:val="ListParagraph"/>
         <w:numPr>
           <w:ilvl w:val="0"/>
-          <w:numId w:val="1"/>
+          <w:numId w:val="2"/>
         </w:numPr>
       </w:pPr>
       <w:r>
-        <w:t>Reset level when all pellets are eaten.</w:t>
+        <w:t>Create pink ghost behavior.</w:t>
       </w:r>
     </w:p>
     <w:p>
@@ -28,11 +28,23 @@
         <w:pStyle w:val="ListParagraph"/>
         <w:numPr>
           <w:ilvl w:val="0"/>
-          <w:numId w:val="1"/>
+          <w:numId w:val="2"/>
         </w:numPr>
       </w:pPr>
       <w:r>
-        <w:t>Have screen blink the same way as original before resetting level after winning level.</w:t>
+        <w:t>Create Blue ghost behavior.</w:t>
+      </w:r>
+    </w:p>
+    <w:p>
+      <w:pPr>
+        <w:pStyle w:val="ListParagraph"/>
+        <w:numPr>
+          <w:ilvl w:val="0"/>
+          <w:numId w:val="2"/>
+        </w:numPr>
+      </w:pPr>
+      <w:r>
+        <w:t>Create Yellow ghost behavior.</w:t>
       </w:r>
       <w:bookmarkStart w:id="0" w:name="_GoBack"/>
       <w:bookmarkEnd w:id="0"/>
@@ -122,6 +134,92 @@
 <file path=word/numbering.xml><?xml version="1.0" encoding="utf-8"?>
 <w:numbering xmlns:wpc="http://schemas.microsoft.com/office/word/2010/wordprocessingCanvas" xmlns:cx="http://schemas.microsoft.com/office/drawing/2014/chartex" xmlns:cx1="http://schemas.microsoft.com/office/drawing/2015/9/8/chartex" xmlns:cx2="http://schemas.microsoft.com/office/drawing/2015/10/21/chartex" xmlns:mc="http://schemas.openxmlformats.org/markup-compatibility/2006" xmlns:o="urn:schemas-microsoft-com:office:office" xmlns:r="http://schemas.openxmlformats.org/officeDocument/2006/relationships" xmlns:m="http://schemas.openxmlformats.org/officeDocument/2006/math" xmlns:v="urn:schemas-microsoft-com:vml" xmlns:wp14="http://schemas.microsoft.com/office/word/2010/wordprocessingDrawing" xmlns:wp="http://schemas.openxmlformats.org/drawingml/2006/wordprocessingDrawing" xmlns:w10="urn:schemas-microsoft-com:office:word" xmlns:w="http://schemas.openxmlformats.org/wordprocessingml/2006/main" xmlns:w14="http://schemas.microsoft.com/office/word/2010/wordml" xmlns:w15="http://schemas.microsoft.com/office/word/2012/wordml" xmlns:w16se="http://schemas.microsoft.com/office/word/2015/wordml/symex" xmlns:wpg="http://schemas.microsoft.com/office/word/2010/wordprocessingGroup" xmlns:wpi="http://schemas.microsoft.com/office/word/2010/wordprocessingInk" xmlns:wne="http://schemas.microsoft.com/office/word/2006/wordml" xmlns:wps="http://schemas.microsoft.com/office/word/2010/wordprocessingShape" mc:Ignorable="w14 w15 w16se wp14">
   <w:abstractNum w:abstractNumId="0" w15:restartNumberingAfterBreak="0">
+    <w:nsid w:val="03883008"/>
+    <w:multiLevelType w:val="hybridMultilevel"/>
+    <w:tmpl w:val="C518C460"/>
+    <w:lvl w:ilvl="0" w:tplc="0409000F">
+      <w:start w:val="1"/>
+      <w:numFmt w:val="decimal"/>
+      <w:lvlText w:val="%1."/>
+      <w:lvlJc w:val="left"/>
+      <w:pPr>
+        <w:ind w:left="720" w:hanging="360"/>
+      </w:pPr>
+    </w:lvl>
+    <w:lvl w:ilvl="1" w:tplc="04090019" w:tentative="1">
+      <w:start w:val="1"/>
+      <w:numFmt w:val="lowerLetter"/>
+      <w:lvlText w:val="%2."/>
+      <w:lvlJc w:val="left"/>
+      <w:pPr>
+        <w:ind w:left="1440" w:hanging="360"/>
+      </w:pPr>
+    </w:lvl>
+    <w:lvl w:ilvl="2" w:tplc="0409001B" w:tentative="1">
+      <w:start w:val="1"/>
+      <w:numFmt w:val="lowerRoman"/>
+      <w:lvlText w:val="%3."/>
+      <w:lvlJc w:val="right"/>
+      <w:pPr>
+        <w:ind w:left="2160" w:hanging="180"/>
+      </w:pPr>
+    </w:lvl>
+    <w:lvl w:ilvl="3" w:tplc="0409000F" w:tentative="1">
+      <w:start w:val="1"/>
+      <w:numFmt w:val="decimal"/>
+      <w:lvlText w:val="%4."/>
+      <w:lvlJc w:val="left"/>
+      <w:pPr>
+        <w:ind w:left="2880" w:hanging="360"/>
+      </w:pPr>
+    </w:lvl>
+    <w:lvl w:ilvl="4" w:tplc="04090019" w:tentative="1">
+      <w:start w:val="1"/>
+      <w:numFmt w:val="lowerLetter"/>
+      <w:lvlText w:val="%5."/>
+      <w:lvlJc w:val="left"/>
+      <w:pPr>
+        <w:ind w:left="3600" w:hanging="360"/>
+      </w:pPr>
+    </w:lvl>
+    <w:lvl w:ilvl="5" w:tplc="0409001B" w:tentative="1">
+      <w:start w:val="1"/>
+      <w:numFmt w:val="lowerRoman"/>
+      <w:lvlText w:val="%6."/>
+      <w:lvlJc w:val="right"/>
+      <w:pPr>
+        <w:ind w:left="4320" w:hanging="180"/>
+      </w:pPr>
+    </w:lvl>
+    <w:lvl w:ilvl="6" w:tplc="0409000F" w:tentative="1">
+      <w:start w:val="1"/>
+      <w:numFmt w:val="decimal"/>
+      <w:lvlText w:val="%7."/>
+      <w:lvlJc w:val="left"/>
+      <w:pPr>
+        <w:ind w:left="5040" w:hanging="360"/>
+      </w:pPr>
+    </w:lvl>
+    <w:lvl w:ilvl="7" w:tplc="04090019" w:tentative="1">
+      <w:start w:val="1"/>
+      <w:numFmt w:val="lowerLetter"/>
+      <w:lvlText w:val="%8."/>
+      <w:lvlJc w:val="left"/>
+      <w:pPr>
+        <w:ind w:left="5760" w:hanging="360"/>
+      </w:pPr>
+    </w:lvl>
+    <w:lvl w:ilvl="8" w:tplc="0409001B" w:tentative="1">
+      <w:start w:val="1"/>
+      <w:numFmt w:val="lowerRoman"/>
+      <w:lvlText w:val="%9."/>
+      <w:lvlJc w:val="right"/>
+      <w:pPr>
+        <w:ind w:left="6480" w:hanging="180"/>
+      </w:pPr>
+    </w:lvl>
+  </w:abstractNum>
+  <w:abstractNum w:abstractNumId="1" w15:restartNumberingAfterBreak="0">
     <w:nsid w:val="5974056F"/>
     <w:multiLevelType w:val="hybridMultilevel"/>
     <w:tmpl w:val="3F4A7184"/>
@@ -208,6 +306,9 @@
     </w:lvl>
   </w:abstractNum>
   <w:num w:numId="1">
+    <w:abstractNumId w:val="1"/>
+  </w:num>
+  <w:num w:numId="2">
     <w:abstractNumId w:val="0"/>
   </w:num>
 </w:numbering>

</xml_diff>

<commit_message>
Implemented Yellow ghost AI and fixed issue where animation was wrong for all ghost but red.
</commit_message>
<xml_diff>
--- a/Assets/Todo.docx
+++ b/Assets/Todo.docx
@@ -20,31 +20,7 @@
         </w:numPr>
       </w:pPr>
       <w:r>
-        <w:t>Create pink ghost behavior.</w:t>
-      </w:r>
-    </w:p>
-    <w:p>
-      <w:pPr>
-        <w:pStyle w:val="ListParagraph"/>
-        <w:numPr>
-          <w:ilvl w:val="0"/>
-          <w:numId w:val="2"/>
-        </w:numPr>
-      </w:pPr>
-      <w:r>
-        <w:t>Create Blue ghost behavior.</w:t>
-      </w:r>
-    </w:p>
-    <w:p>
-      <w:pPr>
-        <w:pStyle w:val="ListParagraph"/>
-        <w:numPr>
-          <w:ilvl w:val="0"/>
-          <w:numId w:val="2"/>
-        </w:numPr>
-      </w:pPr>
-      <w:r>
-        <w:t>Create Yellow ghost behavior.</w:t>
+        <w:t>Fix eyes not facing the right way on animation for every ghost except for red ghost.</w:t>
       </w:r>
       <w:bookmarkStart w:id="0" w:name="_GoBack"/>
       <w:bookmarkEnd w:id="0"/>

</xml_diff>

<commit_message>
Scatter mode and Chase mode implemented with mode timer.
</commit_message>
<xml_diff>
--- a/Assets/Todo.docx
+++ b/Assets/Todo.docx
@@ -22,36 +22,36 @@
       <w:r>
         <w:t>Fix eyes not facing the right way on animation for every ghost except for red ghost.</w:t>
       </w:r>
+    </w:p>
+    <w:p>
+      <w:r>
+        <w:t>2</w:t>
+      </w:r>
+      <w:r>
+        <w:t>8 x 31</w:t>
+      </w:r>
+      <w:r>
+        <w:t xml:space="preserve"> grid (going by pellets</w:t>
+      </w:r>
+      <w:r>
+        <w:t xml:space="preserve"> but also including outside walls</w:t>
+      </w:r>
+      <w:r>
+        <w:t>).</w:t>
+      </w:r>
+    </w:p>
+    <w:p>
+      <w:r>
+        <w:t>Player should move (slide) .32 to reach next square</w:t>
+      </w:r>
+      <w:r>
+        <w:t xml:space="preserve"> up or down, left or right</w:t>
+      </w:r>
+      <w:r>
+        <w:t>.</w:t>
+      </w:r>
       <w:bookmarkStart w:id="0" w:name="_GoBack"/>
       <w:bookmarkEnd w:id="0"/>
-    </w:p>
-    <w:p>
-      <w:r>
-        <w:t>2</w:t>
-      </w:r>
-      <w:r>
-        <w:t>8 x 31</w:t>
-      </w:r>
-      <w:r>
-        <w:t xml:space="preserve"> grid (going by pellets</w:t>
-      </w:r>
-      <w:r>
-        <w:t xml:space="preserve"> but also including outside walls</w:t>
-      </w:r>
-      <w:r>
-        <w:t>).</w:t>
-      </w:r>
-    </w:p>
-    <w:p>
-      <w:r>
-        <w:t>Player should move (slide) .32 to reach next square</w:t>
-      </w:r>
-      <w:r>
-        <w:t xml:space="preserve"> up or down, left or right</w:t>
-      </w:r>
-      <w:r>
-        <w:t>.</w:t>
-      </w:r>
     </w:p>
     <w:p>
       <w:r>
@@ -93,6 +93,114 @@
     <w:p>
       <w:r>
         <w:t>http://gameinternals.com/post/2072558330/understanding-pac-man-ghost-behavior</w:t>
+      </w:r>
+    </w:p>
+    <w:p>
+      <w:pPr>
+        <w:numPr>
+          <w:ilvl w:val="0"/>
+          <w:numId w:val="3"/>
+        </w:numPr>
+        <w:shd w:val="clear" w:color="auto" w:fill="3F3F3F"/>
+        <w:spacing w:before="100" w:beforeAutospacing="1" w:after="100" w:afterAutospacing="1" w:line="405" w:lineRule="atLeast"/>
+        <w:rPr>
+          <w:rFonts w:ascii="Georgia" w:eastAsia="Times New Roman" w:hAnsi="Georgia" w:cs="Times New Roman"/>
+          <w:color w:val="DCDCCC"/>
+          <w:sz w:val="26"/>
+          <w:szCs w:val="26"/>
+          <w:lang w:val="en-US"/>
+        </w:rPr>
+      </w:pPr>
+      <w:r>
+        <w:rPr>
+          <w:rFonts w:ascii="Georgia" w:eastAsia="Times New Roman" w:hAnsi="Georgia" w:cs="Times New Roman"/>
+          <w:color w:val="DCDCCC"/>
+          <w:sz w:val="26"/>
+          <w:szCs w:val="26"/>
+          <w:lang w:val="en-US"/>
+        </w:rPr>
+        <w:t>Scatter for 7 seconds, then Chase for 20 seconds.</w:t>
+      </w:r>
+    </w:p>
+    <w:p>
+      <w:pPr>
+        <w:numPr>
+          <w:ilvl w:val="0"/>
+          <w:numId w:val="3"/>
+        </w:numPr>
+        <w:shd w:val="clear" w:color="auto" w:fill="3F3F3F"/>
+        <w:spacing w:before="100" w:beforeAutospacing="1" w:after="100" w:afterAutospacing="1" w:line="405" w:lineRule="atLeast"/>
+        <w:rPr>
+          <w:rFonts w:ascii="Georgia" w:eastAsia="Times New Roman" w:hAnsi="Georgia" w:cs="Times New Roman"/>
+          <w:color w:val="DCDCCC"/>
+          <w:sz w:val="26"/>
+          <w:szCs w:val="26"/>
+          <w:lang w:val="en-US"/>
+        </w:rPr>
+      </w:pPr>
+      <w:r>
+        <w:rPr>
+          <w:rFonts w:ascii="Georgia" w:eastAsia="Times New Roman" w:hAnsi="Georgia" w:cs="Times New Roman"/>
+          <w:color w:val="DCDCCC"/>
+          <w:sz w:val="26"/>
+          <w:szCs w:val="26"/>
+          <w:lang w:val="en-US"/>
+        </w:rPr>
+        <w:t>Scatter for 7 seconds, then Chase for 20 seconds.</w:t>
+      </w:r>
+    </w:p>
+    <w:p>
+      <w:pPr>
+        <w:numPr>
+          <w:ilvl w:val="0"/>
+          <w:numId w:val="3"/>
+        </w:numPr>
+        <w:shd w:val="clear" w:color="auto" w:fill="3F3F3F"/>
+        <w:spacing w:before="100" w:beforeAutospacing="1" w:after="100" w:afterAutospacing="1" w:line="405" w:lineRule="atLeast"/>
+        <w:rPr>
+          <w:rFonts w:ascii="Georgia" w:eastAsia="Times New Roman" w:hAnsi="Georgia" w:cs="Times New Roman"/>
+          <w:color w:val="DCDCCC"/>
+          <w:sz w:val="26"/>
+          <w:szCs w:val="26"/>
+          <w:lang w:val="en-US"/>
+        </w:rPr>
+      </w:pPr>
+      <w:r>
+        <w:rPr>
+          <w:rFonts w:ascii="Georgia" w:eastAsia="Times New Roman" w:hAnsi="Georgia" w:cs="Times New Roman"/>
+          <w:color w:val="DCDCCC"/>
+          <w:sz w:val="26"/>
+          <w:szCs w:val="26"/>
+          <w:lang w:val="en-US"/>
+        </w:rPr>
+        <w:t>Scatter for 5 seconds, then Chase for 20 seconds.</w:t>
+      </w:r>
+    </w:p>
+    <w:p>
+      <w:pPr>
+        <w:numPr>
+          <w:ilvl w:val="0"/>
+          <w:numId w:val="3"/>
+        </w:numPr>
+        <w:shd w:val="clear" w:color="auto" w:fill="3F3F3F"/>
+        <w:spacing w:before="100" w:beforeAutospacing="1" w:after="100" w:afterAutospacing="1" w:line="405" w:lineRule="atLeast"/>
+        <w:rPr>
+          <w:rFonts w:ascii="Georgia" w:eastAsia="Times New Roman" w:hAnsi="Georgia" w:cs="Times New Roman"/>
+          <w:color w:val="DCDCCC"/>
+          <w:sz w:val="26"/>
+          <w:szCs w:val="26"/>
+          <w:lang w:val="en-US"/>
+        </w:rPr>
+      </w:pPr>
+      <w:r>
+        <w:rPr>
+          <w:rFonts w:ascii="Georgia" w:eastAsia="Times New Roman" w:hAnsi="Georgia" w:cs="Times New Roman"/>
+          <w:color w:val="DCDCCC"/>
+          <w:sz w:val="26"/>
+          <w:szCs w:val="26"/>
+          <w:lang w:val="en-US"/>
+        </w:rPr>
+        <w:t>Scatter for 5 seconds, then switch to Chase mode permanently.</w:t>
       </w:r>
     </w:p>
     <w:p/>
@@ -196,6 +304,119 @@
     </w:lvl>
   </w:abstractNum>
   <w:abstractNum w:abstractNumId="1" w15:restartNumberingAfterBreak="0">
+    <w:nsid w:val="1E4156D3"/>
+    <w:multiLevelType w:val="multilevel"/>
+    <w:tmpl w:val="551EE610"/>
+    <w:lvl w:ilvl="0">
+      <w:start w:val="1"/>
+      <w:numFmt w:val="decimal"/>
+      <w:lvlText w:val="%1."/>
+      <w:lvlJc w:val="left"/>
+      <w:pPr>
+        <w:tabs>
+          <w:tab w:val="num" w:pos="720"/>
+        </w:tabs>
+        <w:ind w:left="720" w:hanging="360"/>
+      </w:pPr>
+    </w:lvl>
+    <w:lvl w:ilvl="1" w:tentative="1">
+      <w:start w:val="1"/>
+      <w:numFmt w:val="decimal"/>
+      <w:lvlText w:val="%2."/>
+      <w:lvlJc w:val="left"/>
+      <w:pPr>
+        <w:tabs>
+          <w:tab w:val="num" w:pos="1440"/>
+        </w:tabs>
+        <w:ind w:left="1440" w:hanging="360"/>
+      </w:pPr>
+    </w:lvl>
+    <w:lvl w:ilvl="2" w:tentative="1">
+      <w:start w:val="1"/>
+      <w:numFmt w:val="decimal"/>
+      <w:lvlText w:val="%3."/>
+      <w:lvlJc w:val="left"/>
+      <w:pPr>
+        <w:tabs>
+          <w:tab w:val="num" w:pos="2160"/>
+        </w:tabs>
+        <w:ind w:left="2160" w:hanging="360"/>
+      </w:pPr>
+    </w:lvl>
+    <w:lvl w:ilvl="3" w:tentative="1">
+      <w:start w:val="1"/>
+      <w:numFmt w:val="decimal"/>
+      <w:lvlText w:val="%4."/>
+      <w:lvlJc w:val="left"/>
+      <w:pPr>
+        <w:tabs>
+          <w:tab w:val="num" w:pos="2880"/>
+        </w:tabs>
+        <w:ind w:left="2880" w:hanging="360"/>
+      </w:pPr>
+    </w:lvl>
+    <w:lvl w:ilvl="4" w:tentative="1">
+      <w:start w:val="1"/>
+      <w:numFmt w:val="decimal"/>
+      <w:lvlText w:val="%5."/>
+      <w:lvlJc w:val="left"/>
+      <w:pPr>
+        <w:tabs>
+          <w:tab w:val="num" w:pos="3600"/>
+        </w:tabs>
+        <w:ind w:left="3600" w:hanging="360"/>
+      </w:pPr>
+    </w:lvl>
+    <w:lvl w:ilvl="5" w:tentative="1">
+      <w:start w:val="1"/>
+      <w:numFmt w:val="decimal"/>
+      <w:lvlText w:val="%6."/>
+      <w:lvlJc w:val="left"/>
+      <w:pPr>
+        <w:tabs>
+          <w:tab w:val="num" w:pos="4320"/>
+        </w:tabs>
+        <w:ind w:left="4320" w:hanging="360"/>
+      </w:pPr>
+    </w:lvl>
+    <w:lvl w:ilvl="6" w:tentative="1">
+      <w:start w:val="1"/>
+      <w:numFmt w:val="decimal"/>
+      <w:lvlText w:val="%7."/>
+      <w:lvlJc w:val="left"/>
+      <w:pPr>
+        <w:tabs>
+          <w:tab w:val="num" w:pos="5040"/>
+        </w:tabs>
+        <w:ind w:left="5040" w:hanging="360"/>
+      </w:pPr>
+    </w:lvl>
+    <w:lvl w:ilvl="7" w:tentative="1">
+      <w:start w:val="1"/>
+      <w:numFmt w:val="decimal"/>
+      <w:lvlText w:val="%8."/>
+      <w:lvlJc w:val="left"/>
+      <w:pPr>
+        <w:tabs>
+          <w:tab w:val="num" w:pos="5760"/>
+        </w:tabs>
+        <w:ind w:left="5760" w:hanging="360"/>
+      </w:pPr>
+    </w:lvl>
+    <w:lvl w:ilvl="8" w:tentative="1">
+      <w:start w:val="1"/>
+      <w:numFmt w:val="decimal"/>
+      <w:lvlText w:val="%9."/>
+      <w:lvlJc w:val="left"/>
+      <w:pPr>
+        <w:tabs>
+          <w:tab w:val="num" w:pos="6480"/>
+        </w:tabs>
+        <w:ind w:left="6480" w:hanging="360"/>
+      </w:pPr>
+    </w:lvl>
+  </w:abstractNum>
+  <w:abstractNum w:abstractNumId="2" w15:restartNumberingAfterBreak="0">
     <w:nsid w:val="5974056F"/>
     <w:multiLevelType w:val="hybridMultilevel"/>
     <w:tmpl w:val="3F4A7184"/>
@@ -282,10 +503,13 @@
     </w:lvl>
   </w:abstractNum>
   <w:num w:numId="1">
-    <w:abstractNumId w:val="1"/>
+    <w:abstractNumId w:val="2"/>
   </w:num>
   <w:num w:numId="2">
     <w:abstractNumId w:val="0"/>
+  </w:num>
+  <w:num w:numId="3">
+    <w:abstractNumId w:val="1"/>
   </w:num>
 </w:numbering>
 </file>

</xml_diff>

<commit_message>
Blue ghost now changes to frightened animation on ghost frightened state.
</commit_message>
<xml_diff>
--- a/Assets/Todo.docx
+++ b/Assets/Todo.docx
@@ -20,38 +20,104 @@
         </w:numPr>
       </w:pPr>
       <w:r>
-        <w:t>Fix eyes not facing the right way on animation for every ghost except for red ghost.</w:t>
-      </w:r>
-    </w:p>
-    <w:p>
-      <w:r>
-        <w:t>2</w:t>
-      </w:r>
-      <w:r>
-        <w:t>8 x 31</w:t>
-      </w:r>
-      <w:r>
-        <w:t xml:space="preserve"> grid (going by pellets</w:t>
-      </w:r>
-      <w:r>
-        <w:t xml:space="preserve"> but also including outside walls</w:t>
-      </w:r>
-      <w:r>
-        <w:t>).</w:t>
-      </w:r>
-    </w:p>
-    <w:p>
-      <w:r>
-        <w:t>Player should move (slide) .32 to reach next square</w:t>
-      </w:r>
-      <w:r>
-        <w:t xml:space="preserve"> up or down, left or right</w:t>
-      </w:r>
-      <w:r>
-        <w:t>.</w:t>
+        <w:t xml:space="preserve">Have </w:t>
+      </w:r>
+      <w:r>
+        <w:t xml:space="preserve">all </w:t>
+      </w:r>
+      <w:r>
+        <w:t>ghost animate frightened.</w:t>
+      </w:r>
+    </w:p>
+    <w:p>
+      <w:pPr>
+        <w:pStyle w:val="ListParagraph"/>
+        <w:numPr>
+          <w:ilvl w:val="0"/>
+          <w:numId w:val="2"/>
+        </w:numPr>
+      </w:pPr>
+      <w:r>
+        <w:t>Have ghost move randomly while in frightened mode.</w:t>
+      </w:r>
+    </w:p>
+    <w:p>
+      <w:pPr>
+        <w:pStyle w:val="ListParagraph"/>
+        <w:numPr>
+          <w:ilvl w:val="0"/>
+          <w:numId w:val="2"/>
+        </w:numPr>
+      </w:pPr>
+      <w:r>
+        <w:t>Slow down speed to about half (or ¾ speed, experiment).</w:t>
+      </w:r>
+    </w:p>
+    <w:p>
+      <w:pPr>
+        <w:pStyle w:val="ListParagraph"/>
+        <w:numPr>
+          <w:ilvl w:val="0"/>
+          <w:numId w:val="2"/>
+        </w:numPr>
+      </w:pPr>
+      <w:r>
+        <w:t>Have ghost mode timer pause while in frightened mode.</w:t>
+      </w:r>
+    </w:p>
+    <w:p>
+      <w:pPr>
+        <w:pStyle w:val="ListParagraph"/>
+        <w:numPr>
+          <w:ilvl w:val="0"/>
+          <w:numId w:val="2"/>
+        </w:numPr>
+      </w:pPr>
+      <w:r>
+        <w:t>Figure out how long frightened mode should be.</w:t>
+      </w:r>
+    </w:p>
+    <w:p>
+      <w:pPr>
+        <w:pStyle w:val="ListParagraph"/>
+        <w:numPr>
+          <w:ilvl w:val="0"/>
+          <w:numId w:val="2"/>
+        </w:numPr>
+      </w:pPr>
+      <w:r>
+        <w:t>Implement frightened mode timer and un-pause regular ghost mode (scatter, chase).</w:t>
       </w:r>
       <w:bookmarkStart w:id="0" w:name="_GoBack"/>
       <w:bookmarkEnd w:id="0"/>
+    </w:p>
+    <w:p>
+      <w:r>
+        <w:t>2</w:t>
+      </w:r>
+      <w:r>
+        <w:t>8 x 31</w:t>
+      </w:r>
+      <w:r>
+        <w:t xml:space="preserve"> grid (going by pellets</w:t>
+      </w:r>
+      <w:r>
+        <w:t xml:space="preserve"> but also including outside walls</w:t>
+      </w:r>
+      <w:r>
+        <w:t>).</w:t>
+      </w:r>
+    </w:p>
+    <w:p>
+      <w:r>
+        <w:t>Player should move (slide) .32 to reach next square</w:t>
+      </w:r>
+      <w:r>
+        <w:t xml:space="preserve"> up or down, left or right</w:t>
+      </w:r>
+      <w:r>
+        <w:t>.</w:t>
+      </w:r>
     </w:p>
     <w:p>
       <w:r>

</xml_diff>

<commit_message>
All ghost now move randomly and slower during frightened mode.
</commit_message>
<xml_diff>
--- a/Assets/Todo.docx
+++ b/Assets/Todo.docx
@@ -20,14 +20,10 @@
         </w:numPr>
       </w:pPr>
       <w:r>
-        <w:t xml:space="preserve">Have </w:t>
-      </w:r>
-      <w:r>
-        <w:t xml:space="preserve">all </w:t>
-      </w:r>
-      <w:r>
-        <w:t>ghost animate frightened.</w:t>
-      </w:r>
+        <w:t>Slow down speed to about half (or ¾ speed, experiment).</w:t>
+      </w:r>
+      <w:bookmarkStart w:id="0" w:name="_GoBack"/>
+      <w:bookmarkEnd w:id="0"/>
     </w:p>
     <w:p>
       <w:pPr>
@@ -38,7 +34,7 @@
         </w:numPr>
       </w:pPr>
       <w:r>
-        <w:t>Have ghost move randomly while in frightened mode.</w:t>
+        <w:t>Have ghost mode timer pause while in frightened mode.</w:t>
       </w:r>
     </w:p>
     <w:p>
@@ -50,7 +46,7 @@
         </w:numPr>
       </w:pPr>
       <w:r>
-        <w:t>Slow down speed to about half (or ¾ speed, experiment).</w:t>
+        <w:t>Figure out how long frightened mode should be.</w:t>
       </w:r>
     </w:p>
     <w:p>
@@ -62,34 +58,8 @@
         </w:numPr>
       </w:pPr>
       <w:r>
-        <w:t>Have ghost mode timer pause while in frightened mode.</w:t>
-      </w:r>
-    </w:p>
-    <w:p>
-      <w:pPr>
-        <w:pStyle w:val="ListParagraph"/>
-        <w:numPr>
-          <w:ilvl w:val="0"/>
-          <w:numId w:val="2"/>
-        </w:numPr>
-      </w:pPr>
-      <w:r>
-        <w:t>Figure out how long frightened mode should be.</w:t>
-      </w:r>
-    </w:p>
-    <w:p>
-      <w:pPr>
-        <w:pStyle w:val="ListParagraph"/>
-        <w:numPr>
-          <w:ilvl w:val="0"/>
-          <w:numId w:val="2"/>
-        </w:numPr>
-      </w:pPr>
-      <w:r>
         <w:t>Implement frightened mode timer and un-pause regular ghost mode (scatter, chase).</w:t>
       </w:r>
-      <w:bookmarkStart w:id="0" w:name="_GoBack"/>
-      <w:bookmarkEnd w:id="0"/>
     </w:p>
     <w:p>
       <w:r>

</xml_diff>

<commit_message>
Rework on how timer works for changing ghost modes.
</commit_message>
<xml_diff>
--- a/Assets/Todo.docx
+++ b/Assets/Todo.docx
@@ -20,22 +20,10 @@
         </w:numPr>
       </w:pPr>
       <w:r>
-        <w:t>Slow down speed to about half (or ¾ speed, experiment).</w:t>
+        <w:t>Have ghost mode timer pause while in frightened mode.</w:t>
       </w:r>
       <w:bookmarkStart w:id="0" w:name="_GoBack"/>
       <w:bookmarkEnd w:id="0"/>
-    </w:p>
-    <w:p>
-      <w:pPr>
-        <w:pStyle w:val="ListParagraph"/>
-        <w:numPr>
-          <w:ilvl w:val="0"/>
-          <w:numId w:val="2"/>
-        </w:numPr>
-      </w:pPr>
-      <w:r>
-        <w:t>Have ghost mode timer pause while in frightened mode.</w:t>
-      </w:r>
     </w:p>
     <w:p>
       <w:pPr>

</xml_diff>

<commit_message>
Overhaul of class structure (in progress).
</commit_message>
<xml_diff>
--- a/Assets/Todo.docx
+++ b/Assets/Todo.docx
@@ -20,10 +20,16 @@
         </w:numPr>
       </w:pPr>
       <w:r>
-        <w:t>Have ghost mode timer pause while in frightened mode.</w:t>
-      </w:r>
-      <w:bookmarkStart w:id="0" w:name="_GoBack"/>
-      <w:bookmarkEnd w:id="0"/>
+        <w:t xml:space="preserve">Make sure that going from frightened mode back </w:t>
+      </w:r>
+      <w:proofErr w:type="gramStart"/>
+      <w:r>
+        <w:t>to</w:t>
+      </w:r>
+      <w:proofErr w:type="gramEnd"/>
+      <w:r>
+        <w:t xml:space="preserve"> normal and back to frightened mode in the same level transitions without error.</w:t>
+      </w:r>
     </w:p>
     <w:p>
       <w:pPr>
@@ -34,7 +40,7 @@
         </w:numPr>
       </w:pPr>
       <w:r>
-        <w:t>Figure out how long frightened mode should be.</w:t>
+        <w:t>On next level, make sure that frightened mode is reset and that ghost return to scatter mode.</w:t>
       </w:r>
     </w:p>
     <w:p>
@@ -46,8 +52,18 @@
         </w:numPr>
       </w:pPr>
       <w:r>
-        <w:t>Implement frightened mode timer and un-pause regular ghost mode (scatter, chase).</w:t>
-      </w:r>
+        <w:t xml:space="preserve">Create a </w:t>
+      </w:r>
+      <w:proofErr w:type="spellStart"/>
+      <w:r>
+        <w:t>EatGhost</w:t>
+      </w:r>
+      <w:proofErr w:type="spellEnd"/>
+      <w:r>
+        <w:t xml:space="preserve"> state.</w:t>
+      </w:r>
+      <w:bookmarkStart w:id="0" w:name="_GoBack"/>
+      <w:bookmarkEnd w:id="0"/>
     </w:p>
     <w:p>
       <w:r>

</xml_diff>

<commit_message>
Red ghost now moves.
</commit_message>
<xml_diff>
--- a/Assets/Todo.docx
+++ b/Assets/Todo.docx
@@ -20,15 +20,7 @@
         </w:numPr>
       </w:pPr>
       <w:r>
-        <w:t xml:space="preserve">Make sure that going from frightened mode back </w:t>
-      </w:r>
-      <w:proofErr w:type="gramStart"/>
-      <w:r>
-        <w:t>to</w:t>
-      </w:r>
-      <w:proofErr w:type="gramEnd"/>
-      <w:r>
-        <w:t xml:space="preserve"> normal and back to frightened mode in the same level transitions without error.</w:t>
+        <w:t>Have Red ghost moving again.</w:t>
       </w:r>
     </w:p>
     <w:p>
@@ -40,8 +32,10 @@
         </w:numPr>
       </w:pPr>
       <w:r>
-        <w:t>On next level, make sure that frightened mode is reset and that ghost return to scatter mode.</w:t>
-      </w:r>
+        <w:t>Make sure that ghosts are is switching between scatter and chase modes.</w:t>
+      </w:r>
+      <w:bookmarkStart w:id="0" w:name="_GoBack"/>
+      <w:bookmarkEnd w:id="0"/>
     </w:p>
     <w:p>
       <w:pPr>
@@ -51,19 +45,6 @@
           <w:numId w:val="2"/>
         </w:numPr>
       </w:pPr>
-      <w:r>
-        <w:t xml:space="preserve">Create a </w:t>
-      </w:r>
-      <w:proofErr w:type="spellStart"/>
-      <w:r>
-        <w:t>EatGhost</w:t>
-      </w:r>
-      <w:proofErr w:type="spellEnd"/>
-      <w:r>
-        <w:t xml:space="preserve"> state.</w:t>
-      </w:r>
-      <w:bookmarkStart w:id="0" w:name="_GoBack"/>
-      <w:bookmarkEnd w:id="0"/>
     </w:p>
     <w:p>
       <w:r>

</xml_diff>

<commit_message>
The ghosts now transition from scatter and chase properly.
</commit_message>
<xml_diff>
--- a/Assets/Todo.docx
+++ b/Assets/Todo.docx
@@ -20,8 +20,18 @@
         </w:numPr>
       </w:pPr>
       <w:r>
-        <w:t>Make sure red ghost is showing normal instead of frightened animation during normal modes.</w:t>
-      </w:r>
+        <w:t xml:space="preserve">Remove mode switching from </w:t>
+      </w:r>
+      <w:proofErr w:type="spellStart"/>
+      <w:r>
+        <w:t>GhostController</w:t>
+      </w:r>
+      <w:proofErr w:type="spellEnd"/>
+      <w:r>
+        <w:t xml:space="preserve"> and incorporate to ghost class.</w:t>
+      </w:r>
+      <w:bookmarkStart w:id="0" w:name="_GoBack"/>
+      <w:bookmarkEnd w:id="0"/>
     </w:p>
     <w:p>
       <w:pPr>
@@ -34,8 +44,6 @@
       <w:r>
         <w:t>Make sure that ghosts are is switching between scatter and chase modes.</w:t>
       </w:r>
-      <w:bookmarkStart w:id="0" w:name="_GoBack"/>
-      <w:bookmarkEnd w:id="0"/>
     </w:p>
     <w:p>
       <w:pPr>

</xml_diff>

<commit_message>
Transitions now work properly between scatter, chase and frightened modes.
</commit_message>
<xml_diff>
--- a/Assets/Todo.docx
+++ b/Assets/Todo.docx
@@ -20,30 +20,10 @@
         </w:numPr>
       </w:pPr>
       <w:r>
-        <w:t xml:space="preserve">Remove mode switching from </w:t>
-      </w:r>
-      <w:proofErr w:type="spellStart"/>
-      <w:r>
-        <w:t>GhostController</w:t>
-      </w:r>
-      <w:proofErr w:type="spellEnd"/>
-      <w:r>
-        <w:t xml:space="preserve"> and incorporate to ghost class.</w:t>
+        <w:t>Make sure that ghost transition properly between Ghost states and ghost frightened modes.</w:t>
       </w:r>
       <w:bookmarkStart w:id="0" w:name="_GoBack"/>
       <w:bookmarkEnd w:id="0"/>
-    </w:p>
-    <w:p>
-      <w:pPr>
-        <w:pStyle w:val="ListParagraph"/>
-        <w:numPr>
-          <w:ilvl w:val="0"/>
-          <w:numId w:val="2"/>
-        </w:numPr>
-      </w:pPr>
-      <w:r>
-        <w:t>Make sure that ghosts are is switching between scatter and chase modes.</w:t>
-      </w:r>
     </w:p>
     <w:p>
       <w:pPr>

</xml_diff>

<commit_message>
Score text added when ghost is eaten during frightened mode.
</commit_message>
<xml_diff>
--- a/Assets/Todo.docx
+++ b/Assets/Todo.docx
@@ -11,20 +11,6 @@
       </w:r>
     </w:p>
     <w:p/>
-    <w:p>
-      <w:pPr>
-        <w:pStyle w:val="ListParagraph"/>
-        <w:numPr>
-          <w:ilvl w:val="0"/>
-          <w:numId w:val="2"/>
-        </w:numPr>
-      </w:pPr>
-      <w:r>
-        <w:t>Make sure that ghost transition properly between Ghost states and ghost frightened modes.</w:t>
-      </w:r>
-      <w:bookmarkStart w:id="0" w:name="_GoBack"/>
-      <w:bookmarkEnd w:id="0"/>
-    </w:p>
     <w:p>
       <w:pPr>
         <w:pStyle w:val="ListParagraph"/>
@@ -212,7 +198,13 @@
         <w:t>Scatter for 5 seconds, then switch to Chase mode permanently.</w:t>
       </w:r>
     </w:p>
-    <w:p/>
+    <w:p>
+      <w:r>
+        <w:t>Ghost points when eaten: 200, 400, 800, 1600</w:t>
+      </w:r>
+      <w:bookmarkStart w:id="0" w:name="_GoBack"/>
+      <w:bookmarkEnd w:id="0"/>
+    </w:p>
     <w:p/>
     <w:sectPr>
       <w:pgSz w:w="12240" w:h="15840"/>

</xml_diff>

<commit_message>
Added ghost eyes animation.
</commit_message>
<xml_diff>
--- a/Assets/Todo.docx
+++ b/Assets/Todo.docx
@@ -19,6 +19,55 @@
           <w:numId w:val="2"/>
         </w:numPr>
       </w:pPr>
+      <w:r>
+        <w:t>Add code to move eyes back to square in front of box(home).</w:t>
+      </w:r>
+      <w:bookmarkStart w:id="0" w:name="_GoBack"/>
+      <w:bookmarkEnd w:id="0"/>
+    </w:p>
+    <w:p>
+      <w:pPr>
+        <w:pStyle w:val="ListParagraph"/>
+        <w:numPr>
+          <w:ilvl w:val="0"/>
+          <w:numId w:val="2"/>
+        </w:numPr>
+      </w:pPr>
+      <w:r>
+        <w:t>Add animation to move the eyes in the box.</w:t>
+      </w:r>
+    </w:p>
+    <w:p>
+      <w:pPr>
+        <w:pStyle w:val="ListParagraph"/>
+        <w:numPr>
+          <w:ilvl w:val="0"/>
+          <w:numId w:val="2"/>
+        </w:numPr>
+      </w:pPr>
+      <w:r>
+        <w:t>Revert eyes back to ghost.</w:t>
+      </w:r>
+    </w:p>
+    <w:p>
+      <w:pPr>
+        <w:pStyle w:val="ListParagraph"/>
+        <w:numPr>
+          <w:ilvl w:val="0"/>
+          <w:numId w:val="2"/>
+        </w:numPr>
+      </w:pPr>
+      <w:r>
+        <w:t xml:space="preserve">Make sure that all ghost </w:t>
+      </w:r>
+      <w:proofErr w:type="gramStart"/>
+      <w:r>
+        <w:t>have</w:t>
+      </w:r>
+      <w:proofErr w:type="gramEnd"/>
+      <w:r>
+        <w:t xml:space="preserve"> this behaviour.</w:t>
+      </w:r>
     </w:p>
     <w:p>
       <w:r>
@@ -202,8 +251,6 @@
       <w:r>
         <w:t>Ghost points when eaten: 200, 400, 800, 1600</w:t>
       </w:r>
-      <w:bookmarkStart w:id="0" w:name="_GoBack"/>
-      <w:bookmarkEnd w:id="0"/>
     </w:p>
     <w:p/>
     <w:sectPr>

</xml_diff>

<commit_message>
When ghost's is eaten, turns into eyes that move back towards box.
</commit_message>
<xml_diff>
--- a/Assets/Todo.docx
+++ b/Assets/Todo.docx
@@ -20,22 +20,10 @@
         </w:numPr>
       </w:pPr>
       <w:r>
-        <w:t>Add code to move eyes back to square in front of box(home).</w:t>
+        <w:t>Add animation to move the eyes in the box.</w:t>
       </w:r>
       <w:bookmarkStart w:id="0" w:name="_GoBack"/>
       <w:bookmarkEnd w:id="0"/>
-    </w:p>
-    <w:p>
-      <w:pPr>
-        <w:pStyle w:val="ListParagraph"/>
-        <w:numPr>
-          <w:ilvl w:val="0"/>
-          <w:numId w:val="2"/>
-        </w:numPr>
-      </w:pPr>
-      <w:r>
-        <w:t>Add animation to move the eyes in the box.</w:t>
-      </w:r>
     </w:p>
     <w:p>
       <w:pPr>

</xml_diff>

<commit_message>
Changes to todo list.
</commit_message>
<xml_diff>
--- a/Assets/Todo.docx
+++ b/Assets/Todo.docx
@@ -20,42 +20,26 @@
         </w:numPr>
       </w:pPr>
       <w:r>
-        <w:t>Add animation to move the eyes in the box.</w:t>
+        <w:t xml:space="preserve">Make sure that all ghost </w:t>
+      </w:r>
+      <w:proofErr w:type="gramStart"/>
+      <w:r>
+        <w:t>have</w:t>
+      </w:r>
+      <w:proofErr w:type="gramEnd"/>
+      <w:r>
+        <w:t xml:space="preserve"> box collider set when </w:t>
+      </w:r>
+      <w:proofErr w:type="spellStart"/>
+      <w:r>
+        <w:t>pac</w:t>
+      </w:r>
+      <w:proofErr w:type="spellEnd"/>
+      <w:r>
+        <w:t>-man dies or wins level.</w:t>
       </w:r>
       <w:bookmarkStart w:id="0" w:name="_GoBack"/>
       <w:bookmarkEnd w:id="0"/>
-    </w:p>
-    <w:p>
-      <w:pPr>
-        <w:pStyle w:val="ListParagraph"/>
-        <w:numPr>
-          <w:ilvl w:val="0"/>
-          <w:numId w:val="2"/>
-        </w:numPr>
-      </w:pPr>
-      <w:r>
-        <w:t>Revert eyes back to ghost.</w:t>
-      </w:r>
-    </w:p>
-    <w:p>
-      <w:pPr>
-        <w:pStyle w:val="ListParagraph"/>
-        <w:numPr>
-          <w:ilvl w:val="0"/>
-          <w:numId w:val="2"/>
-        </w:numPr>
-      </w:pPr>
-      <w:r>
-        <w:t xml:space="preserve">Make sure that all ghost </w:t>
-      </w:r>
-      <w:proofErr w:type="gramStart"/>
-      <w:r>
-        <w:t>have</w:t>
-      </w:r>
-      <w:proofErr w:type="gramEnd"/>
-      <w:r>
-        <w:t xml:space="preserve"> this behaviour.</w:t>
-      </w:r>
     </w:p>
     <w:p>
       <w:r>

</xml_diff>

<commit_message>
Ghost colliders and states reset on win or when pac-man dies.
</commit_message>
<xml_diff>
--- a/Assets/Todo.docx
+++ b/Assets/Todo.docx
@@ -20,15 +20,7 @@
         </w:numPr>
       </w:pPr>
       <w:r>
-        <w:t xml:space="preserve">Make sure that all ghost </w:t>
-      </w:r>
-      <w:proofErr w:type="gramStart"/>
-      <w:r>
-        <w:t>have</w:t>
-      </w:r>
-      <w:proofErr w:type="gramEnd"/>
-      <w:r>
-        <w:t xml:space="preserve"> box collider set when </w:t>
+        <w:t xml:space="preserve">Make sure that game is bug free when </w:t>
       </w:r>
       <w:proofErr w:type="spellStart"/>
       <w:r>
@@ -36,10 +28,218 @@
       </w:r>
       <w:proofErr w:type="spellEnd"/>
       <w:r>
-        <w:t>-man dies or wins level.</w:t>
+        <w:t>-man dies or wins.</w:t>
       </w:r>
       <w:bookmarkStart w:id="0" w:name="_GoBack"/>
       <w:bookmarkEnd w:id="0"/>
+    </w:p>
+    <w:p>
+      <w:pPr>
+        <w:pStyle w:val="ListParagraph"/>
+        <w:numPr>
+          <w:ilvl w:val="0"/>
+          <w:numId w:val="2"/>
+        </w:numPr>
+      </w:pPr>
+      <w:r>
+        <w:t xml:space="preserve">Make sure that correct score is added when power pellet is eaten. </w:t>
+      </w:r>
+    </w:p>
+    <w:p>
+      <w:pPr>
+        <w:pStyle w:val="ListParagraph"/>
+        <w:numPr>
+          <w:ilvl w:val="0"/>
+          <w:numId w:val="2"/>
+        </w:numPr>
+      </w:pPr>
+      <w:r>
+        <w:t>Make sure that score is added when ghost is eaten.</w:t>
+      </w:r>
+    </w:p>
+    <w:p>
+      <w:pPr>
+        <w:pStyle w:val="ListParagraph"/>
+        <w:numPr>
+          <w:ilvl w:val="0"/>
+          <w:numId w:val="2"/>
+        </w:numPr>
+      </w:pPr>
+      <w:r>
+        <w:t>Adjust speed of eyes to go faster and then change over to regular chase speed when ghost is in box.</w:t>
+      </w:r>
+    </w:p>
+    <w:p>
+      <w:pPr>
+        <w:pStyle w:val="ListParagraph"/>
+        <w:numPr>
+          <w:ilvl w:val="0"/>
+          <w:numId w:val="2"/>
+        </w:numPr>
+      </w:pPr>
+      <w:r>
+        <w:t>Add all symbols to the fruit counter at the bottom and create logic to set the fruits that should be displayed for the current level.</w:t>
+      </w:r>
+    </w:p>
+    <w:p>
+      <w:pPr>
+        <w:pStyle w:val="ListParagraph"/>
+        <w:numPr>
+          <w:ilvl w:val="0"/>
+          <w:numId w:val="2"/>
+        </w:numPr>
+      </w:pPr>
+      <w:r>
+        <w:t>Add cherry for first level and have it appear after 70 dots have been cleared and keep there for approx. 10sec.</w:t>
+      </w:r>
+    </w:p>
+    <w:p>
+      <w:pPr>
+        <w:pStyle w:val="ListParagraph"/>
+        <w:numPr>
+          <w:ilvl w:val="0"/>
+          <w:numId w:val="2"/>
+        </w:numPr>
+      </w:pPr>
+      <w:r>
+        <w:t>Have cherry appear after 170 dots have been cleared and keep there for approx. 10sec.</w:t>
+      </w:r>
+    </w:p>
+    <w:p>
+      <w:pPr>
+        <w:pStyle w:val="ListParagraph"/>
+        <w:numPr>
+          <w:ilvl w:val="0"/>
+          <w:numId w:val="2"/>
+        </w:numPr>
+      </w:pPr>
+      <w:r>
+        <w:t xml:space="preserve">Add collision box to fruit and score appropriately when </w:t>
+      </w:r>
+      <w:proofErr w:type="spellStart"/>
+      <w:r>
+        <w:t>pac</w:t>
+      </w:r>
+      <w:proofErr w:type="spellEnd"/>
+      <w:r>
+        <w:t>-man eats fruit.</w:t>
+      </w:r>
+    </w:p>
+    <w:p>
+      <w:pPr>
+        <w:pStyle w:val="ListParagraph"/>
+        <w:numPr>
+          <w:ilvl w:val="0"/>
+          <w:numId w:val="2"/>
+        </w:numPr>
+      </w:pPr>
+      <w:r>
+        <w:t xml:space="preserve">Make sure that fruit timer pauses when </w:t>
+      </w:r>
+      <w:proofErr w:type="spellStart"/>
+      <w:r>
+        <w:t>pac</w:t>
+      </w:r>
+      <w:proofErr w:type="spellEnd"/>
+      <w:r>
+        <w:t>-man eats ghost.</w:t>
+      </w:r>
+    </w:p>
+    <w:p>
+      <w:pPr>
+        <w:pStyle w:val="ListParagraph"/>
+        <w:numPr>
+          <w:ilvl w:val="0"/>
+          <w:numId w:val="2"/>
+        </w:numPr>
+      </w:pPr>
+      <w:r>
+        <w:t>Test that correct fruit shows up with correct scoring for all levels.</w:t>
+      </w:r>
+    </w:p>
+    <w:p>
+      <w:pPr>
+        <w:pStyle w:val="ListParagraph"/>
+        <w:numPr>
+          <w:ilvl w:val="0"/>
+          <w:numId w:val="2"/>
+        </w:numPr>
+      </w:pPr>
+      <w:r>
+        <w:t xml:space="preserve">Add title screen similar to </w:t>
+      </w:r>
+      <w:proofErr w:type="spellStart"/>
+      <w:r>
+        <w:t>pac</w:t>
+      </w:r>
+      <w:proofErr w:type="spellEnd"/>
+      <w:r>
+        <w:t xml:space="preserve">-man </w:t>
+      </w:r>
+      <w:proofErr w:type="spellStart"/>
+      <w:r>
+        <w:t>namco</w:t>
+      </w:r>
+      <w:proofErr w:type="spellEnd"/>
+      <w:r>
+        <w:t xml:space="preserve"> version bought on steam. For now, leave out the play through.</w:t>
+      </w:r>
+    </w:p>
+    <w:p>
+      <w:pPr>
+        <w:pStyle w:val="ListParagraph"/>
+        <w:numPr>
+          <w:ilvl w:val="0"/>
+          <w:numId w:val="2"/>
+        </w:numPr>
+      </w:pPr>
+      <w:r>
+        <w:t>Polish game to make sure major bugs are squashed and difficulty tweaked depending on level.</w:t>
+      </w:r>
+    </w:p>
+    <w:p>
+      <w:pPr>
+        <w:pStyle w:val="ListParagraph"/>
+        <w:numPr>
+          <w:ilvl w:val="0"/>
+          <w:numId w:val="2"/>
+        </w:numPr>
+      </w:pPr>
+      <w:r>
+        <w:t>========================== Possible Extra Features ================================</w:t>
+      </w:r>
+    </w:p>
+    <w:p>
+      <w:pPr>
+        <w:pStyle w:val="ListParagraph"/>
+        <w:numPr>
+          <w:ilvl w:val="0"/>
+          <w:numId w:val="2"/>
+        </w:numPr>
+      </w:pPr>
+      <w:r>
+        <w:t>Add intermissions that happen at various level.</w:t>
+      </w:r>
+    </w:p>
+    <w:p>
+      <w:pPr>
+        <w:pStyle w:val="ListParagraph"/>
+        <w:numPr>
+          <w:ilvl w:val="0"/>
+          <w:numId w:val="2"/>
+        </w:numPr>
+      </w:pPr>
+      <w:r>
+        <w:t xml:space="preserve">Have ghost pause inside box when </w:t>
+      </w:r>
+      <w:proofErr w:type="spellStart"/>
+      <w:r>
+        <w:t>pac</w:t>
+      </w:r>
+      <w:proofErr w:type="spellEnd"/>
+      <w:r>
+        <w:t>-man eats ghost.</w:t>
+      </w:r>
     </w:p>
     <w:p>
       <w:r>
@@ -162,6 +362,7 @@
           <w:szCs w:val="26"/>
           <w:lang w:val="en-US"/>
         </w:rPr>
+        <w:lastRenderedPageBreak/>
         <w:t>Scatter for 7 seconds, then Chase for 20 seconds.</w:t>
       </w:r>
     </w:p>
@@ -225,6 +426,1027 @@
       </w:r>
     </w:p>
     <w:p/>
+    <w:tbl>
+      <w:tblPr>
+        <w:tblW w:w="3996" w:type="dxa"/>
+        <w:tblCellSpacing w:w="15" w:type="dxa"/>
+        <w:shd w:val="clear" w:color="auto" w:fill="FFFFFF"/>
+        <w:tblCellMar>
+          <w:top w:w="15" w:type="dxa"/>
+          <w:left w:w="15" w:type="dxa"/>
+          <w:bottom w:w="15" w:type="dxa"/>
+          <w:right w:w="15" w:type="dxa"/>
+        </w:tblCellMar>
+        <w:tblLook w:val="04A0" w:firstRow="1" w:lastRow="0" w:firstColumn="1" w:lastColumn="0" w:noHBand="0" w:noVBand="1"/>
+      </w:tblPr>
+      <w:tblGrid>
+        <w:gridCol w:w="555"/>
+        <w:gridCol w:w="3441"/>
+      </w:tblGrid>
+      <w:tr>
+        <w:trPr>
+          <w:tblCellSpacing w:w="15" w:type="dxa"/>
+        </w:trPr>
+        <w:tc>
+          <w:tcPr>
+            <w:tcW w:w="0" w:type="auto"/>
+            <w:shd w:val="clear" w:color="auto" w:fill="FFFFFF"/>
+            <w:vAlign w:val="center"/>
+            <w:hideMark/>
+          </w:tcPr>
+          <w:p>
+            <w:pPr>
+              <w:spacing w:after="0" w:line="240" w:lineRule="auto"/>
+              <w:rPr>
+                <w:rFonts w:ascii="Verdana" w:eastAsia="Times New Roman" w:hAnsi="Verdana" w:cs="Times New Roman"/>
+                <w:sz w:val="15"/>
+                <w:szCs w:val="15"/>
+                <w:lang w:val="en-US"/>
+              </w:rPr>
+            </w:pPr>
+            <w:r>
+              <w:rPr>
+                <w:rFonts w:ascii="Verdana" w:eastAsia="Times New Roman" w:hAnsi="Verdana" w:cs="Times New Roman"/>
+                <w:noProof/>
+                <w:sz w:val="15"/>
+                <w:szCs w:val="15"/>
+                <w:lang w:val="en-US"/>
+              </w:rPr>
+              <w:drawing>
+                <wp:inline distT="0" distB="0" distL="0" distR="0">
+                  <wp:extent cx="304800" cy="304800"/>
+                  <wp:effectExtent l="0" t="0" r="0" b="0"/>
+                  <wp:docPr id="8" name="Picture 8" descr="http://pacmanmuseum.com/history/_picts/ICONS/cherry.gif"/>
+                  <wp:cNvGraphicFramePr>
+                    <a:graphicFrameLocks xmlns:a="http://schemas.openxmlformats.org/drawingml/2006/main" noChangeAspect="1"/>
+                  </wp:cNvGraphicFramePr>
+                  <a:graphic xmlns:a="http://schemas.openxmlformats.org/drawingml/2006/main">
+                    <a:graphicData uri="http://schemas.openxmlformats.org/drawingml/2006/picture">
+                      <pic:pic xmlns:pic="http://schemas.openxmlformats.org/drawingml/2006/picture">
+                        <pic:nvPicPr>
+                          <pic:cNvPr id="0" name="Picture 1" descr="http://pacmanmuseum.com/history/_picts/ICONS/cherry.gif"/>
+                          <pic:cNvPicPr>
+                            <a:picLocks noChangeAspect="1" noChangeArrowheads="1"/>
+                          </pic:cNvPicPr>
+                        </pic:nvPicPr>
+                        <pic:blipFill>
+                          <a:blip r:embed="rId7">
+                            <a:extLst>
+                              <a:ext uri="{28A0092B-C50C-407E-A947-70E740481C1C}">
+                                <a14:useLocalDpi xmlns:a14="http://schemas.microsoft.com/office/drawing/2010/main" val="0"/>
+                              </a:ext>
+                            </a:extLst>
+                          </a:blip>
+                          <a:srcRect/>
+                          <a:stretch>
+                            <a:fillRect/>
+                          </a:stretch>
+                        </pic:blipFill>
+                        <pic:spPr bwMode="auto">
+                          <a:xfrm>
+                            <a:off x="0" y="0"/>
+                            <a:ext cx="304800" cy="304800"/>
+                          </a:xfrm>
+                          <a:prstGeom prst="rect">
+                            <a:avLst/>
+                          </a:prstGeom>
+                          <a:noFill/>
+                          <a:ln>
+                            <a:noFill/>
+                          </a:ln>
+                        </pic:spPr>
+                      </pic:pic>
+                    </a:graphicData>
+                  </a:graphic>
+                </wp:inline>
+              </w:drawing>
+            </w:r>
+          </w:p>
+        </w:tc>
+        <w:tc>
+          <w:tcPr>
+            <w:tcW w:w="0" w:type="auto"/>
+            <w:shd w:val="clear" w:color="auto" w:fill="FFFFFF"/>
+            <w:vAlign w:val="center"/>
+            <w:hideMark/>
+          </w:tcPr>
+          <w:p>
+            <w:pPr>
+              <w:spacing w:after="0" w:line="240" w:lineRule="auto"/>
+              <w:rPr>
+                <w:rFonts w:ascii="Verdana" w:eastAsia="Times New Roman" w:hAnsi="Verdana" w:cs="Times New Roman"/>
+                <w:sz w:val="15"/>
+                <w:szCs w:val="15"/>
+                <w:lang w:val="en-US"/>
+              </w:rPr>
+            </w:pPr>
+            <w:r>
+              <w:rPr>
+                <w:rFonts w:ascii="Verdana" w:eastAsia="Times New Roman" w:hAnsi="Verdana" w:cs="Times New Roman"/>
+                <w:sz w:val="15"/>
+                <w:szCs w:val="15"/>
+                <w:lang w:val="en-US"/>
+              </w:rPr>
+              <w:t>The cherry is worth 100 points. It appears during the first level of game play</w:t>
+            </w:r>
+          </w:p>
+        </w:tc>
+      </w:tr>
+      <w:tr>
+        <w:trPr>
+          <w:tblCellSpacing w:w="15" w:type="dxa"/>
+        </w:trPr>
+        <w:tc>
+          <w:tcPr>
+            <w:tcW w:w="0" w:type="auto"/>
+            <w:shd w:val="clear" w:color="auto" w:fill="FFFFFF"/>
+            <w:vAlign w:val="center"/>
+            <w:hideMark/>
+          </w:tcPr>
+          <w:p>
+            <w:pPr>
+              <w:spacing w:after="0" w:line="240" w:lineRule="auto"/>
+              <w:rPr>
+                <w:rFonts w:ascii="Verdana" w:eastAsia="Times New Roman" w:hAnsi="Verdana" w:cs="Times New Roman"/>
+                <w:sz w:val="15"/>
+                <w:szCs w:val="15"/>
+                <w:lang w:val="en-US"/>
+              </w:rPr>
+            </w:pPr>
+            <w:r>
+              <w:rPr>
+                <w:rFonts w:ascii="Verdana" w:eastAsia="Times New Roman" w:hAnsi="Verdana" w:cs="Times New Roman"/>
+                <w:noProof/>
+                <w:sz w:val="15"/>
+                <w:szCs w:val="15"/>
+                <w:lang w:val="en-US"/>
+              </w:rPr>
+              <w:drawing>
+                <wp:inline distT="0" distB="0" distL="0" distR="0">
+                  <wp:extent cx="304800" cy="304800"/>
+                  <wp:effectExtent l="0" t="0" r="0" b="0"/>
+                  <wp:docPr id="7" name="Picture 7" descr="http://pacmanmuseum.com/history/_picts/ICONS/strawberry.gif"/>
+                  <wp:cNvGraphicFramePr>
+                    <a:graphicFrameLocks xmlns:a="http://schemas.openxmlformats.org/drawingml/2006/main" noChangeAspect="1"/>
+                  </wp:cNvGraphicFramePr>
+                  <a:graphic xmlns:a="http://schemas.openxmlformats.org/drawingml/2006/main">
+                    <a:graphicData uri="http://schemas.openxmlformats.org/drawingml/2006/picture">
+                      <pic:pic xmlns:pic="http://schemas.openxmlformats.org/drawingml/2006/picture">
+                        <pic:nvPicPr>
+                          <pic:cNvPr id="0" name="Picture 2" descr="http://pacmanmuseum.com/history/_picts/ICONS/strawberry.gif"/>
+                          <pic:cNvPicPr>
+                            <a:picLocks noChangeAspect="1" noChangeArrowheads="1"/>
+                          </pic:cNvPicPr>
+                        </pic:nvPicPr>
+                        <pic:blipFill>
+                          <a:blip r:embed="rId8">
+                            <a:extLst>
+                              <a:ext uri="{28A0092B-C50C-407E-A947-70E740481C1C}">
+                                <a14:useLocalDpi xmlns:a14="http://schemas.microsoft.com/office/drawing/2010/main" val="0"/>
+                              </a:ext>
+                            </a:extLst>
+                          </a:blip>
+                          <a:srcRect/>
+                          <a:stretch>
+                            <a:fillRect/>
+                          </a:stretch>
+                        </pic:blipFill>
+                        <pic:spPr bwMode="auto">
+                          <a:xfrm>
+                            <a:off x="0" y="0"/>
+                            <a:ext cx="304800" cy="304800"/>
+                          </a:xfrm>
+                          <a:prstGeom prst="rect">
+                            <a:avLst/>
+                          </a:prstGeom>
+                          <a:noFill/>
+                          <a:ln>
+                            <a:noFill/>
+                          </a:ln>
+                        </pic:spPr>
+                      </pic:pic>
+                    </a:graphicData>
+                  </a:graphic>
+                </wp:inline>
+              </w:drawing>
+            </w:r>
+          </w:p>
+        </w:tc>
+        <w:tc>
+          <w:tcPr>
+            <w:tcW w:w="0" w:type="auto"/>
+            <w:shd w:val="clear" w:color="auto" w:fill="FFFFFF"/>
+            <w:vAlign w:val="center"/>
+            <w:hideMark/>
+          </w:tcPr>
+          <w:p>
+            <w:pPr>
+              <w:spacing w:after="0" w:line="240" w:lineRule="auto"/>
+              <w:rPr>
+                <w:rFonts w:ascii="Verdana" w:eastAsia="Times New Roman" w:hAnsi="Verdana" w:cs="Times New Roman"/>
+                <w:sz w:val="15"/>
+                <w:szCs w:val="15"/>
+                <w:lang w:val="en-US"/>
+              </w:rPr>
+            </w:pPr>
+            <w:r>
+              <w:rPr>
+                <w:rFonts w:ascii="Verdana" w:eastAsia="Times New Roman" w:hAnsi="Verdana" w:cs="Times New Roman"/>
+                <w:sz w:val="15"/>
+                <w:szCs w:val="15"/>
+                <w:lang w:val="en-US"/>
+              </w:rPr>
+              <w:t>The strawberry is worth 300 points. It appears during the second level of game play</w:t>
+            </w:r>
+          </w:p>
+        </w:tc>
+      </w:tr>
+      <w:tr>
+        <w:trPr>
+          <w:tblCellSpacing w:w="15" w:type="dxa"/>
+        </w:trPr>
+        <w:tc>
+          <w:tcPr>
+            <w:tcW w:w="0" w:type="auto"/>
+            <w:shd w:val="clear" w:color="auto" w:fill="FFFFFF"/>
+            <w:vAlign w:val="center"/>
+            <w:hideMark/>
+          </w:tcPr>
+          <w:p>
+            <w:pPr>
+              <w:spacing w:after="0" w:line="240" w:lineRule="auto"/>
+              <w:rPr>
+                <w:rFonts w:ascii="Verdana" w:eastAsia="Times New Roman" w:hAnsi="Verdana" w:cs="Times New Roman"/>
+                <w:sz w:val="15"/>
+                <w:szCs w:val="15"/>
+                <w:lang w:val="en-US"/>
+              </w:rPr>
+            </w:pPr>
+            <w:r>
+              <w:rPr>
+                <w:rFonts w:ascii="Verdana" w:eastAsia="Times New Roman" w:hAnsi="Verdana" w:cs="Times New Roman"/>
+                <w:noProof/>
+                <w:sz w:val="15"/>
+                <w:szCs w:val="15"/>
+                <w:lang w:val="en-US"/>
+              </w:rPr>
+              <w:drawing>
+                <wp:inline distT="0" distB="0" distL="0" distR="0">
+                  <wp:extent cx="304800" cy="304800"/>
+                  <wp:effectExtent l="0" t="0" r="0" b="0"/>
+                  <wp:docPr id="6" name="Picture 6" descr="http://pacmanmuseum.com/history/_picts/ICONS/orange.gif"/>
+                  <wp:cNvGraphicFramePr>
+                    <a:graphicFrameLocks xmlns:a="http://schemas.openxmlformats.org/drawingml/2006/main" noChangeAspect="1"/>
+                  </wp:cNvGraphicFramePr>
+                  <a:graphic xmlns:a="http://schemas.openxmlformats.org/drawingml/2006/main">
+                    <a:graphicData uri="http://schemas.openxmlformats.org/drawingml/2006/picture">
+                      <pic:pic xmlns:pic="http://schemas.openxmlformats.org/drawingml/2006/picture">
+                        <pic:nvPicPr>
+                          <pic:cNvPr id="0" name="Picture 3" descr="http://pacmanmuseum.com/history/_picts/ICONS/orange.gif"/>
+                          <pic:cNvPicPr>
+                            <a:picLocks noChangeAspect="1" noChangeArrowheads="1"/>
+                          </pic:cNvPicPr>
+                        </pic:nvPicPr>
+                        <pic:blipFill>
+                          <a:blip r:embed="rId9">
+                            <a:extLst>
+                              <a:ext uri="{28A0092B-C50C-407E-A947-70E740481C1C}">
+                                <a14:useLocalDpi xmlns:a14="http://schemas.microsoft.com/office/drawing/2010/main" val="0"/>
+                              </a:ext>
+                            </a:extLst>
+                          </a:blip>
+                          <a:srcRect/>
+                          <a:stretch>
+                            <a:fillRect/>
+                          </a:stretch>
+                        </pic:blipFill>
+                        <pic:spPr bwMode="auto">
+                          <a:xfrm>
+                            <a:off x="0" y="0"/>
+                            <a:ext cx="304800" cy="304800"/>
+                          </a:xfrm>
+                          <a:prstGeom prst="rect">
+                            <a:avLst/>
+                          </a:prstGeom>
+                          <a:noFill/>
+                          <a:ln>
+                            <a:noFill/>
+                          </a:ln>
+                        </pic:spPr>
+                      </pic:pic>
+                    </a:graphicData>
+                  </a:graphic>
+                </wp:inline>
+              </w:drawing>
+            </w:r>
+          </w:p>
+        </w:tc>
+        <w:tc>
+          <w:tcPr>
+            <w:tcW w:w="0" w:type="auto"/>
+            <w:shd w:val="clear" w:color="auto" w:fill="FFFFFF"/>
+            <w:vAlign w:val="center"/>
+            <w:hideMark/>
+          </w:tcPr>
+          <w:p>
+            <w:pPr>
+              <w:spacing w:after="0" w:line="240" w:lineRule="auto"/>
+              <w:rPr>
+                <w:rFonts w:ascii="Verdana" w:eastAsia="Times New Roman" w:hAnsi="Verdana" w:cs="Times New Roman"/>
+                <w:sz w:val="15"/>
+                <w:szCs w:val="15"/>
+                <w:lang w:val="en-US"/>
+              </w:rPr>
+            </w:pPr>
+            <w:r>
+              <w:rPr>
+                <w:rFonts w:ascii="Verdana" w:eastAsia="Times New Roman" w:hAnsi="Verdana" w:cs="Times New Roman"/>
+                <w:sz w:val="15"/>
+                <w:szCs w:val="15"/>
+                <w:lang w:val="en-US"/>
+              </w:rPr>
+              <w:t>The orange is worth 500 points. It appears during the third and fourth level of game play</w:t>
+            </w:r>
+          </w:p>
+        </w:tc>
+      </w:tr>
+      <w:tr>
+        <w:trPr>
+          <w:tblCellSpacing w:w="15" w:type="dxa"/>
+        </w:trPr>
+        <w:tc>
+          <w:tcPr>
+            <w:tcW w:w="0" w:type="auto"/>
+            <w:shd w:val="clear" w:color="auto" w:fill="FFFFFF"/>
+            <w:vAlign w:val="center"/>
+            <w:hideMark/>
+          </w:tcPr>
+          <w:p>
+            <w:pPr>
+              <w:spacing w:after="0" w:line="240" w:lineRule="auto"/>
+              <w:rPr>
+                <w:rFonts w:ascii="Verdana" w:eastAsia="Times New Roman" w:hAnsi="Verdana" w:cs="Times New Roman"/>
+                <w:sz w:val="15"/>
+                <w:szCs w:val="15"/>
+                <w:lang w:val="en-US"/>
+              </w:rPr>
+            </w:pPr>
+            <w:r>
+              <w:rPr>
+                <w:rFonts w:ascii="Verdana" w:eastAsia="Times New Roman" w:hAnsi="Verdana" w:cs="Times New Roman"/>
+                <w:noProof/>
+                <w:sz w:val="15"/>
+                <w:szCs w:val="15"/>
+                <w:lang w:val="en-US"/>
+              </w:rPr>
+              <w:drawing>
+                <wp:inline distT="0" distB="0" distL="0" distR="0">
+                  <wp:extent cx="304800" cy="304800"/>
+                  <wp:effectExtent l="0" t="0" r="0" b="0"/>
+                  <wp:docPr id="5" name="Picture 5" descr="http://pacmanmuseum.com/history/_picts/ICONS/apple.gif"/>
+                  <wp:cNvGraphicFramePr>
+                    <a:graphicFrameLocks xmlns:a="http://schemas.openxmlformats.org/drawingml/2006/main" noChangeAspect="1"/>
+                  </wp:cNvGraphicFramePr>
+                  <a:graphic xmlns:a="http://schemas.openxmlformats.org/drawingml/2006/main">
+                    <a:graphicData uri="http://schemas.openxmlformats.org/drawingml/2006/picture">
+                      <pic:pic xmlns:pic="http://schemas.openxmlformats.org/drawingml/2006/picture">
+                        <pic:nvPicPr>
+                          <pic:cNvPr id="0" name="Picture 4" descr="http://pacmanmuseum.com/history/_picts/ICONS/apple.gif"/>
+                          <pic:cNvPicPr>
+                            <a:picLocks noChangeAspect="1" noChangeArrowheads="1"/>
+                          </pic:cNvPicPr>
+                        </pic:nvPicPr>
+                        <pic:blipFill>
+                          <a:blip r:embed="rId10">
+                            <a:extLst>
+                              <a:ext uri="{28A0092B-C50C-407E-A947-70E740481C1C}">
+                                <a14:useLocalDpi xmlns:a14="http://schemas.microsoft.com/office/drawing/2010/main" val="0"/>
+                              </a:ext>
+                            </a:extLst>
+                          </a:blip>
+                          <a:srcRect/>
+                          <a:stretch>
+                            <a:fillRect/>
+                          </a:stretch>
+                        </pic:blipFill>
+                        <pic:spPr bwMode="auto">
+                          <a:xfrm>
+                            <a:off x="0" y="0"/>
+                            <a:ext cx="304800" cy="304800"/>
+                          </a:xfrm>
+                          <a:prstGeom prst="rect">
+                            <a:avLst/>
+                          </a:prstGeom>
+                          <a:noFill/>
+                          <a:ln>
+                            <a:noFill/>
+                          </a:ln>
+                        </pic:spPr>
+                      </pic:pic>
+                    </a:graphicData>
+                  </a:graphic>
+                </wp:inline>
+              </w:drawing>
+            </w:r>
+          </w:p>
+        </w:tc>
+        <w:tc>
+          <w:tcPr>
+            <w:tcW w:w="0" w:type="auto"/>
+            <w:shd w:val="clear" w:color="auto" w:fill="FFFFFF"/>
+            <w:vAlign w:val="center"/>
+            <w:hideMark/>
+          </w:tcPr>
+          <w:p>
+            <w:pPr>
+              <w:spacing w:after="0" w:line="240" w:lineRule="auto"/>
+              <w:rPr>
+                <w:rFonts w:ascii="Verdana" w:eastAsia="Times New Roman" w:hAnsi="Verdana" w:cs="Times New Roman"/>
+                <w:sz w:val="15"/>
+                <w:szCs w:val="15"/>
+                <w:lang w:val="en-US"/>
+              </w:rPr>
+            </w:pPr>
+            <w:r>
+              <w:rPr>
+                <w:rFonts w:ascii="Verdana" w:eastAsia="Times New Roman" w:hAnsi="Verdana" w:cs="Times New Roman"/>
+                <w:sz w:val="15"/>
+                <w:szCs w:val="15"/>
+                <w:lang w:val="en-US"/>
+              </w:rPr>
+              <w:t>The apple is worth 700 points. It appears during the fifth and sixth level of game play</w:t>
+            </w:r>
+          </w:p>
+        </w:tc>
+      </w:tr>
+      <w:tr>
+        <w:trPr>
+          <w:tblCellSpacing w:w="15" w:type="dxa"/>
+        </w:trPr>
+        <w:tc>
+          <w:tcPr>
+            <w:tcW w:w="0" w:type="auto"/>
+            <w:shd w:val="clear" w:color="auto" w:fill="FFFFFF"/>
+            <w:vAlign w:val="center"/>
+            <w:hideMark/>
+          </w:tcPr>
+          <w:p>
+            <w:pPr>
+              <w:spacing w:after="0" w:line="240" w:lineRule="auto"/>
+              <w:rPr>
+                <w:rFonts w:ascii="Verdana" w:eastAsia="Times New Roman" w:hAnsi="Verdana" w:cs="Times New Roman"/>
+                <w:sz w:val="15"/>
+                <w:szCs w:val="15"/>
+                <w:lang w:val="en-US"/>
+              </w:rPr>
+            </w:pPr>
+            <w:r>
+              <w:rPr>
+                <w:rFonts w:ascii="Verdana" w:eastAsia="Times New Roman" w:hAnsi="Verdana" w:cs="Times New Roman"/>
+                <w:noProof/>
+                <w:sz w:val="15"/>
+                <w:szCs w:val="15"/>
+                <w:lang w:val="en-US"/>
+              </w:rPr>
+              <w:drawing>
+                <wp:inline distT="0" distB="0" distL="0" distR="0">
+                  <wp:extent cx="304800" cy="304800"/>
+                  <wp:effectExtent l="0" t="0" r="0" b="0"/>
+                  <wp:docPr id="4" name="Picture 4" descr="http://pacmanmuseum.com/history/_picts/ICONS/pineapple.gif"/>
+                  <wp:cNvGraphicFramePr>
+                    <a:graphicFrameLocks xmlns:a="http://schemas.openxmlformats.org/drawingml/2006/main" noChangeAspect="1"/>
+                  </wp:cNvGraphicFramePr>
+                  <a:graphic xmlns:a="http://schemas.openxmlformats.org/drawingml/2006/main">
+                    <a:graphicData uri="http://schemas.openxmlformats.org/drawingml/2006/picture">
+                      <pic:pic xmlns:pic="http://schemas.openxmlformats.org/drawingml/2006/picture">
+                        <pic:nvPicPr>
+                          <pic:cNvPr id="0" name="Picture 5" descr="http://pacmanmuseum.com/history/_picts/ICONS/pineapple.gif"/>
+                          <pic:cNvPicPr>
+                            <a:picLocks noChangeAspect="1" noChangeArrowheads="1"/>
+                          </pic:cNvPicPr>
+                        </pic:nvPicPr>
+                        <pic:blipFill>
+                          <a:blip r:embed="rId11">
+                            <a:extLst>
+                              <a:ext uri="{28A0092B-C50C-407E-A947-70E740481C1C}">
+                                <a14:useLocalDpi xmlns:a14="http://schemas.microsoft.com/office/drawing/2010/main" val="0"/>
+                              </a:ext>
+                            </a:extLst>
+                          </a:blip>
+                          <a:srcRect/>
+                          <a:stretch>
+                            <a:fillRect/>
+                          </a:stretch>
+                        </pic:blipFill>
+                        <pic:spPr bwMode="auto">
+                          <a:xfrm>
+                            <a:off x="0" y="0"/>
+                            <a:ext cx="304800" cy="304800"/>
+                          </a:xfrm>
+                          <a:prstGeom prst="rect">
+                            <a:avLst/>
+                          </a:prstGeom>
+                          <a:noFill/>
+                          <a:ln>
+                            <a:noFill/>
+                          </a:ln>
+                        </pic:spPr>
+                      </pic:pic>
+                    </a:graphicData>
+                  </a:graphic>
+                </wp:inline>
+              </w:drawing>
+            </w:r>
+          </w:p>
+        </w:tc>
+        <w:tc>
+          <w:tcPr>
+            <w:tcW w:w="0" w:type="auto"/>
+            <w:shd w:val="clear" w:color="auto" w:fill="FFFFFF"/>
+            <w:vAlign w:val="center"/>
+            <w:hideMark/>
+          </w:tcPr>
+          <w:p>
+            <w:pPr>
+              <w:spacing w:after="0" w:line="240" w:lineRule="auto"/>
+              <w:rPr>
+                <w:rFonts w:ascii="Verdana" w:eastAsia="Times New Roman" w:hAnsi="Verdana" w:cs="Times New Roman"/>
+                <w:sz w:val="15"/>
+                <w:szCs w:val="15"/>
+                <w:lang w:val="en-US"/>
+              </w:rPr>
+            </w:pPr>
+            <w:r>
+              <w:rPr>
+                <w:rFonts w:ascii="Verdana" w:eastAsia="Times New Roman" w:hAnsi="Verdana" w:cs="Times New Roman"/>
+                <w:sz w:val="15"/>
+                <w:szCs w:val="15"/>
+                <w:lang w:val="en-US"/>
+              </w:rPr>
+              <w:t>The pineapple is worth 1,000 points. It appears during the seventh and eighth level of game play</w:t>
+            </w:r>
+          </w:p>
+        </w:tc>
+      </w:tr>
+      <w:tr>
+        <w:trPr>
+          <w:tblCellSpacing w:w="15" w:type="dxa"/>
+        </w:trPr>
+        <w:tc>
+          <w:tcPr>
+            <w:tcW w:w="0" w:type="auto"/>
+            <w:shd w:val="clear" w:color="auto" w:fill="FFFFFF"/>
+            <w:vAlign w:val="center"/>
+            <w:hideMark/>
+          </w:tcPr>
+          <w:p>
+            <w:pPr>
+              <w:spacing w:after="0" w:line="240" w:lineRule="auto"/>
+              <w:rPr>
+                <w:rFonts w:ascii="Verdana" w:eastAsia="Times New Roman" w:hAnsi="Verdana" w:cs="Times New Roman"/>
+                <w:sz w:val="15"/>
+                <w:szCs w:val="15"/>
+                <w:lang w:val="en-US"/>
+              </w:rPr>
+            </w:pPr>
+            <w:r>
+              <w:rPr>
+                <w:rFonts w:ascii="Verdana" w:eastAsia="Times New Roman" w:hAnsi="Verdana" w:cs="Times New Roman"/>
+                <w:noProof/>
+                <w:sz w:val="15"/>
+                <w:szCs w:val="15"/>
+                <w:lang w:val="en-US"/>
+              </w:rPr>
+              <w:drawing>
+                <wp:inline distT="0" distB="0" distL="0" distR="0">
+                  <wp:extent cx="304800" cy="304800"/>
+                  <wp:effectExtent l="0" t="0" r="0" b="0"/>
+                  <wp:docPr id="3" name="Picture 3" descr="http://pacmanmuseum.com/history/_picts/ICONS/spaceship.gif"/>
+                  <wp:cNvGraphicFramePr>
+                    <a:graphicFrameLocks xmlns:a="http://schemas.openxmlformats.org/drawingml/2006/main" noChangeAspect="1"/>
+                  </wp:cNvGraphicFramePr>
+                  <a:graphic xmlns:a="http://schemas.openxmlformats.org/drawingml/2006/main">
+                    <a:graphicData uri="http://schemas.openxmlformats.org/drawingml/2006/picture">
+                      <pic:pic xmlns:pic="http://schemas.openxmlformats.org/drawingml/2006/picture">
+                        <pic:nvPicPr>
+                          <pic:cNvPr id="0" name="Picture 6" descr="http://pacmanmuseum.com/history/_picts/ICONS/spaceship.gif"/>
+                          <pic:cNvPicPr>
+                            <a:picLocks noChangeAspect="1" noChangeArrowheads="1"/>
+                          </pic:cNvPicPr>
+                        </pic:nvPicPr>
+                        <pic:blipFill>
+                          <a:blip r:embed="rId12">
+                            <a:extLst>
+                              <a:ext uri="{28A0092B-C50C-407E-A947-70E740481C1C}">
+                                <a14:useLocalDpi xmlns:a14="http://schemas.microsoft.com/office/drawing/2010/main" val="0"/>
+                              </a:ext>
+                            </a:extLst>
+                          </a:blip>
+                          <a:srcRect/>
+                          <a:stretch>
+                            <a:fillRect/>
+                          </a:stretch>
+                        </pic:blipFill>
+                        <pic:spPr bwMode="auto">
+                          <a:xfrm>
+                            <a:off x="0" y="0"/>
+                            <a:ext cx="304800" cy="304800"/>
+                          </a:xfrm>
+                          <a:prstGeom prst="rect">
+                            <a:avLst/>
+                          </a:prstGeom>
+                          <a:noFill/>
+                          <a:ln>
+                            <a:noFill/>
+                          </a:ln>
+                        </pic:spPr>
+                      </pic:pic>
+                    </a:graphicData>
+                  </a:graphic>
+                </wp:inline>
+              </w:drawing>
+            </w:r>
+          </w:p>
+        </w:tc>
+        <w:tc>
+          <w:tcPr>
+            <w:tcW w:w="0" w:type="auto"/>
+            <w:shd w:val="clear" w:color="auto" w:fill="FFFFFF"/>
+            <w:vAlign w:val="center"/>
+            <w:hideMark/>
+          </w:tcPr>
+          <w:p>
+            <w:pPr>
+              <w:spacing w:after="0" w:line="240" w:lineRule="auto"/>
+              <w:rPr>
+                <w:rFonts w:ascii="Verdana" w:eastAsia="Times New Roman" w:hAnsi="Verdana" w:cs="Times New Roman"/>
+                <w:sz w:val="15"/>
+                <w:szCs w:val="15"/>
+                <w:lang w:val="en-US"/>
+              </w:rPr>
+            </w:pPr>
+            <w:r>
+              <w:rPr>
+                <w:rFonts w:ascii="Verdana" w:eastAsia="Times New Roman" w:hAnsi="Verdana" w:cs="Times New Roman"/>
+                <w:sz w:val="15"/>
+                <w:szCs w:val="15"/>
+                <w:lang w:val="en-US"/>
+              </w:rPr>
+              <w:t xml:space="preserve">The </w:t>
+            </w:r>
+            <w:proofErr w:type="spellStart"/>
+            <w:r>
+              <w:rPr>
+                <w:rFonts w:ascii="Verdana" w:eastAsia="Times New Roman" w:hAnsi="Verdana" w:cs="Times New Roman"/>
+                <w:sz w:val="15"/>
+                <w:szCs w:val="15"/>
+                <w:lang w:val="en-US"/>
+              </w:rPr>
+              <w:t>Galaxian</w:t>
+            </w:r>
+            <w:proofErr w:type="spellEnd"/>
+            <w:r>
+              <w:rPr>
+                <w:rFonts w:ascii="Verdana" w:eastAsia="Times New Roman" w:hAnsi="Verdana" w:cs="Times New Roman"/>
+                <w:sz w:val="15"/>
+                <w:szCs w:val="15"/>
+                <w:lang w:val="en-US"/>
+              </w:rPr>
+              <w:t xml:space="preserve"> spaceship is worth 2,000 points. It appears during the ninth and tenth level of game play</w:t>
+            </w:r>
+          </w:p>
+        </w:tc>
+      </w:tr>
+      <w:tr>
+        <w:trPr>
+          <w:tblCellSpacing w:w="15" w:type="dxa"/>
+        </w:trPr>
+        <w:tc>
+          <w:tcPr>
+            <w:tcW w:w="0" w:type="auto"/>
+            <w:shd w:val="clear" w:color="auto" w:fill="FFFFFF"/>
+            <w:vAlign w:val="center"/>
+            <w:hideMark/>
+          </w:tcPr>
+          <w:p>
+            <w:pPr>
+              <w:spacing w:after="0" w:line="240" w:lineRule="auto"/>
+              <w:rPr>
+                <w:rFonts w:ascii="Verdana" w:eastAsia="Times New Roman" w:hAnsi="Verdana" w:cs="Times New Roman"/>
+                <w:sz w:val="15"/>
+                <w:szCs w:val="15"/>
+                <w:lang w:val="en-US"/>
+              </w:rPr>
+            </w:pPr>
+            <w:r>
+              <w:rPr>
+                <w:rFonts w:ascii="Verdana" w:eastAsia="Times New Roman" w:hAnsi="Verdana" w:cs="Times New Roman"/>
+                <w:noProof/>
+                <w:sz w:val="15"/>
+                <w:szCs w:val="15"/>
+                <w:lang w:val="en-US"/>
+              </w:rPr>
+              <w:drawing>
+                <wp:inline distT="0" distB="0" distL="0" distR="0">
+                  <wp:extent cx="304800" cy="304800"/>
+                  <wp:effectExtent l="0" t="0" r="0" b="0"/>
+                  <wp:docPr id="2" name="Picture 2" descr="http://pacmanmuseum.com/history/_picts/ICONS/bell.gif"/>
+                  <wp:cNvGraphicFramePr>
+                    <a:graphicFrameLocks xmlns:a="http://schemas.openxmlformats.org/drawingml/2006/main" noChangeAspect="1"/>
+                  </wp:cNvGraphicFramePr>
+                  <a:graphic xmlns:a="http://schemas.openxmlformats.org/drawingml/2006/main">
+                    <a:graphicData uri="http://schemas.openxmlformats.org/drawingml/2006/picture">
+                      <pic:pic xmlns:pic="http://schemas.openxmlformats.org/drawingml/2006/picture">
+                        <pic:nvPicPr>
+                          <pic:cNvPr id="0" name="Picture 7" descr="http://pacmanmuseum.com/history/_picts/ICONS/bell.gif"/>
+                          <pic:cNvPicPr>
+                            <a:picLocks noChangeAspect="1" noChangeArrowheads="1"/>
+                          </pic:cNvPicPr>
+                        </pic:nvPicPr>
+                        <pic:blipFill>
+                          <a:blip r:embed="rId13">
+                            <a:extLst>
+                              <a:ext uri="{28A0092B-C50C-407E-A947-70E740481C1C}">
+                                <a14:useLocalDpi xmlns:a14="http://schemas.microsoft.com/office/drawing/2010/main" val="0"/>
+                              </a:ext>
+                            </a:extLst>
+                          </a:blip>
+                          <a:srcRect/>
+                          <a:stretch>
+                            <a:fillRect/>
+                          </a:stretch>
+                        </pic:blipFill>
+                        <pic:spPr bwMode="auto">
+                          <a:xfrm>
+                            <a:off x="0" y="0"/>
+                            <a:ext cx="304800" cy="304800"/>
+                          </a:xfrm>
+                          <a:prstGeom prst="rect">
+                            <a:avLst/>
+                          </a:prstGeom>
+                          <a:noFill/>
+                          <a:ln>
+                            <a:noFill/>
+                          </a:ln>
+                        </pic:spPr>
+                      </pic:pic>
+                    </a:graphicData>
+                  </a:graphic>
+                </wp:inline>
+              </w:drawing>
+            </w:r>
+          </w:p>
+        </w:tc>
+        <w:tc>
+          <w:tcPr>
+            <w:tcW w:w="0" w:type="auto"/>
+            <w:shd w:val="clear" w:color="auto" w:fill="FFFFFF"/>
+            <w:vAlign w:val="center"/>
+            <w:hideMark/>
+          </w:tcPr>
+          <w:p>
+            <w:pPr>
+              <w:spacing w:after="0" w:line="240" w:lineRule="auto"/>
+              <w:rPr>
+                <w:rFonts w:ascii="Verdana" w:eastAsia="Times New Roman" w:hAnsi="Verdana" w:cs="Times New Roman"/>
+                <w:sz w:val="15"/>
+                <w:szCs w:val="15"/>
+                <w:lang w:val="en-US"/>
+              </w:rPr>
+            </w:pPr>
+            <w:r>
+              <w:rPr>
+                <w:rFonts w:ascii="Verdana" w:eastAsia="Times New Roman" w:hAnsi="Verdana" w:cs="Times New Roman"/>
+                <w:sz w:val="15"/>
+                <w:szCs w:val="15"/>
+                <w:lang w:val="en-US"/>
+              </w:rPr>
+              <w:t>The bell is worth 3,000 points. It appears during the eleventh and twelfth level of game play</w:t>
+            </w:r>
+          </w:p>
+        </w:tc>
+      </w:tr>
+      <w:tr>
+        <w:trPr>
+          <w:tblCellSpacing w:w="15" w:type="dxa"/>
+        </w:trPr>
+        <w:tc>
+          <w:tcPr>
+            <w:tcW w:w="0" w:type="auto"/>
+            <w:shd w:val="clear" w:color="auto" w:fill="FFFFFF"/>
+            <w:vAlign w:val="center"/>
+            <w:hideMark/>
+          </w:tcPr>
+          <w:p>
+            <w:pPr>
+              <w:spacing w:after="0" w:line="240" w:lineRule="auto"/>
+              <w:rPr>
+                <w:rFonts w:ascii="Verdana" w:eastAsia="Times New Roman" w:hAnsi="Verdana" w:cs="Times New Roman"/>
+                <w:sz w:val="15"/>
+                <w:szCs w:val="15"/>
+                <w:lang w:val="en-US"/>
+              </w:rPr>
+            </w:pPr>
+            <w:r>
+              <w:rPr>
+                <w:rFonts w:ascii="Verdana" w:eastAsia="Times New Roman" w:hAnsi="Verdana" w:cs="Times New Roman"/>
+                <w:noProof/>
+                <w:sz w:val="15"/>
+                <w:szCs w:val="15"/>
+                <w:lang w:val="en-US"/>
+              </w:rPr>
+              <w:drawing>
+                <wp:inline distT="0" distB="0" distL="0" distR="0">
+                  <wp:extent cx="304800" cy="304800"/>
+                  <wp:effectExtent l="0" t="0" r="0" b="0"/>
+                  <wp:docPr id="1" name="Picture 1" descr="http://pacmanmuseum.com/history/_picts/ICONS/key.gif"/>
+                  <wp:cNvGraphicFramePr>
+                    <a:graphicFrameLocks xmlns:a="http://schemas.openxmlformats.org/drawingml/2006/main" noChangeAspect="1"/>
+                  </wp:cNvGraphicFramePr>
+                  <a:graphic xmlns:a="http://schemas.openxmlformats.org/drawingml/2006/main">
+                    <a:graphicData uri="http://schemas.openxmlformats.org/drawingml/2006/picture">
+                      <pic:pic xmlns:pic="http://schemas.openxmlformats.org/drawingml/2006/picture">
+                        <pic:nvPicPr>
+                          <pic:cNvPr id="0" name="Picture 8" descr="http://pacmanmuseum.com/history/_picts/ICONS/key.gif"/>
+                          <pic:cNvPicPr>
+                            <a:picLocks noChangeAspect="1" noChangeArrowheads="1"/>
+                          </pic:cNvPicPr>
+                        </pic:nvPicPr>
+                        <pic:blipFill>
+                          <a:blip r:embed="rId14">
+                            <a:extLst>
+                              <a:ext uri="{28A0092B-C50C-407E-A947-70E740481C1C}">
+                                <a14:useLocalDpi xmlns:a14="http://schemas.microsoft.com/office/drawing/2010/main" val="0"/>
+                              </a:ext>
+                            </a:extLst>
+                          </a:blip>
+                          <a:srcRect/>
+                          <a:stretch>
+                            <a:fillRect/>
+                          </a:stretch>
+                        </pic:blipFill>
+                        <pic:spPr bwMode="auto">
+                          <a:xfrm>
+                            <a:off x="0" y="0"/>
+                            <a:ext cx="304800" cy="304800"/>
+                          </a:xfrm>
+                          <a:prstGeom prst="rect">
+                            <a:avLst/>
+                          </a:prstGeom>
+                          <a:noFill/>
+                          <a:ln>
+                            <a:noFill/>
+                          </a:ln>
+                        </pic:spPr>
+                      </pic:pic>
+                    </a:graphicData>
+                  </a:graphic>
+                </wp:inline>
+              </w:drawing>
+            </w:r>
+          </w:p>
+        </w:tc>
+        <w:tc>
+          <w:tcPr>
+            <w:tcW w:w="0" w:type="auto"/>
+            <w:shd w:val="clear" w:color="auto" w:fill="FFFFFF"/>
+            <w:vAlign w:val="center"/>
+            <w:hideMark/>
+          </w:tcPr>
+          <w:p>
+            <w:pPr>
+              <w:spacing w:after="0" w:line="240" w:lineRule="auto"/>
+              <w:rPr>
+                <w:rFonts w:ascii="Verdana" w:eastAsia="Times New Roman" w:hAnsi="Verdana" w:cs="Times New Roman"/>
+                <w:sz w:val="15"/>
+                <w:szCs w:val="15"/>
+                <w:lang w:val="en-US"/>
+              </w:rPr>
+            </w:pPr>
+            <w:r>
+              <w:rPr>
+                <w:rFonts w:ascii="Verdana" w:eastAsia="Times New Roman" w:hAnsi="Verdana" w:cs="Times New Roman"/>
+                <w:sz w:val="15"/>
+                <w:szCs w:val="15"/>
+                <w:lang w:val="en-US"/>
+              </w:rPr>
+              <w:t xml:space="preserve">The key is worth 5,000 points. It appears during the </w:t>
+            </w:r>
+            <w:proofErr w:type="spellStart"/>
+            <w:r>
+              <w:rPr>
+                <w:rFonts w:ascii="Verdana" w:eastAsia="Times New Roman" w:hAnsi="Verdana" w:cs="Times New Roman"/>
+                <w:sz w:val="15"/>
+                <w:szCs w:val="15"/>
+                <w:lang w:val="en-US"/>
+              </w:rPr>
+              <w:t>thirdteenth</w:t>
+            </w:r>
+            <w:proofErr w:type="spellEnd"/>
+            <w:r>
+              <w:rPr>
+                <w:rFonts w:ascii="Verdana" w:eastAsia="Times New Roman" w:hAnsi="Verdana" w:cs="Times New Roman"/>
+                <w:sz w:val="15"/>
+                <w:szCs w:val="15"/>
+                <w:lang w:val="en-US"/>
+              </w:rPr>
+              <w:t xml:space="preserve"> and all subsequent levels of game play</w:t>
+            </w:r>
+          </w:p>
+        </w:tc>
+      </w:tr>
+    </w:tbl>
+    <w:p>
+      <w:pPr>
+        <w:rPr>
+          <w:rFonts w:ascii="Verdana" w:hAnsi="Verdana"/>
+          <w:color w:val="000000"/>
+          <w:sz w:val="15"/>
+          <w:szCs w:val="15"/>
+          <w:shd w:val="clear" w:color="auto" w:fill="FFFFFF"/>
+        </w:rPr>
+      </w:pPr>
+    </w:p>
+    <w:p>
+      <w:pPr>
+        <w:rPr>
+          <w:rFonts w:ascii="Verdana" w:hAnsi="Verdana"/>
+          <w:color w:val="000000"/>
+          <w:sz w:val="15"/>
+          <w:szCs w:val="15"/>
+          <w:shd w:val="clear" w:color="auto" w:fill="FFFFFF"/>
+        </w:rPr>
+      </w:pPr>
+    </w:p>
+    <w:p>
+      <w:pPr>
+        <w:pStyle w:val="ListParagraph"/>
+        <w:numPr>
+          <w:ilvl w:val="0"/>
+          <w:numId w:val="5"/>
+        </w:numPr>
+      </w:pPr>
+      <w:r>
+        <w:t>Fruit appears twice each round</w:t>
+      </w:r>
+    </w:p>
+    <w:p>
+      <w:pPr>
+        <w:pStyle w:val="ListParagraph"/>
+        <w:numPr>
+          <w:ilvl w:val="0"/>
+          <w:numId w:val="5"/>
+        </w:numPr>
+      </w:pPr>
+      <w:r>
+        <w:t>First one appears after 70 dots have been cleared.</w:t>
+      </w:r>
+    </w:p>
+    <w:p>
+      <w:pPr>
+        <w:pStyle w:val="ListParagraph"/>
+        <w:numPr>
+          <w:ilvl w:val="0"/>
+          <w:numId w:val="5"/>
+        </w:numPr>
+      </w:pPr>
+      <w:r>
+        <w:t>The second one appears after 170 dots have been cleared.</w:t>
+      </w:r>
+    </w:p>
+    <w:p>
+      <w:pPr>
+        <w:pStyle w:val="ListParagraph"/>
+        <w:numPr>
+          <w:ilvl w:val="0"/>
+          <w:numId w:val="5"/>
+        </w:numPr>
+      </w:pPr>
+      <w:r>
+        <w:t>Time fruit stays is about 9.75 sec.</w:t>
+      </w:r>
+    </w:p>
+    <w:p>
+      <w:pPr>
+        <w:pStyle w:val="ListParagraph"/>
+        <w:numPr>
+          <w:ilvl w:val="0"/>
+          <w:numId w:val="5"/>
+        </w:numPr>
+      </w:pPr>
+      <w:r>
+        <w:t>If a bonus fruit appears and Pac-Man eats a ghost, the timer that controls how long the fruit stays onscreen halts with everything else.</w:t>
+      </w:r>
+    </w:p>
+    <w:p>
+      <w:pPr>
+        <w:pStyle w:val="ListParagraph"/>
+        <w:numPr>
+          <w:ilvl w:val="0"/>
+          <w:numId w:val="5"/>
+        </w:numPr>
+      </w:pPr>
+    </w:p>
     <w:sectPr>
       <w:pgSz w:w="12240" w:h="15840"/>
       <w:pgMar w:top="1440" w:right="1440" w:bottom="1440" w:left="1440" w:header="708" w:footer="708" w:gutter="0"/>
@@ -437,6 +1659,268 @@
     </w:lvl>
   </w:abstractNum>
   <w:abstractNum w:abstractNumId="2" w15:restartNumberingAfterBreak="0">
+    <w:nsid w:val="1E490B8C"/>
+    <w:multiLevelType w:val="multilevel"/>
+    <w:tmpl w:val="74844D4C"/>
+    <w:lvl w:ilvl="0">
+      <w:start w:val="1"/>
+      <w:numFmt w:val="bullet"/>
+      <w:lvlText w:val=""/>
+      <w:lvlJc w:val="left"/>
+      <w:pPr>
+        <w:tabs>
+          <w:tab w:val="num" w:pos="720"/>
+        </w:tabs>
+        <w:ind w:left="720" w:hanging="360"/>
+      </w:pPr>
+      <w:rPr>
+        <w:rFonts w:ascii="Wingdings" w:hAnsi="Wingdings" w:hint="default"/>
+        <w:sz w:val="20"/>
+      </w:rPr>
+    </w:lvl>
+    <w:lvl w:ilvl="1" w:tentative="1">
+      <w:start w:val="1"/>
+      <w:numFmt w:val="bullet"/>
+      <w:lvlText w:val=""/>
+      <w:lvlJc w:val="left"/>
+      <w:pPr>
+        <w:tabs>
+          <w:tab w:val="num" w:pos="1440"/>
+        </w:tabs>
+        <w:ind w:left="1440" w:hanging="360"/>
+      </w:pPr>
+      <w:rPr>
+        <w:rFonts w:ascii="Wingdings" w:hAnsi="Wingdings" w:hint="default"/>
+        <w:sz w:val="20"/>
+      </w:rPr>
+    </w:lvl>
+    <w:lvl w:ilvl="2" w:tentative="1">
+      <w:start w:val="1"/>
+      <w:numFmt w:val="bullet"/>
+      <w:lvlText w:val=""/>
+      <w:lvlJc w:val="left"/>
+      <w:pPr>
+        <w:tabs>
+          <w:tab w:val="num" w:pos="2160"/>
+        </w:tabs>
+        <w:ind w:left="2160" w:hanging="360"/>
+      </w:pPr>
+      <w:rPr>
+        <w:rFonts w:ascii="Wingdings" w:hAnsi="Wingdings" w:hint="default"/>
+        <w:sz w:val="20"/>
+      </w:rPr>
+    </w:lvl>
+    <w:lvl w:ilvl="3" w:tentative="1">
+      <w:start w:val="1"/>
+      <w:numFmt w:val="bullet"/>
+      <w:lvlText w:val=""/>
+      <w:lvlJc w:val="left"/>
+      <w:pPr>
+        <w:tabs>
+          <w:tab w:val="num" w:pos="2880"/>
+        </w:tabs>
+        <w:ind w:left="2880" w:hanging="360"/>
+      </w:pPr>
+      <w:rPr>
+        <w:rFonts w:ascii="Wingdings" w:hAnsi="Wingdings" w:hint="default"/>
+        <w:sz w:val="20"/>
+      </w:rPr>
+    </w:lvl>
+    <w:lvl w:ilvl="4" w:tentative="1">
+      <w:start w:val="1"/>
+      <w:numFmt w:val="bullet"/>
+      <w:lvlText w:val=""/>
+      <w:lvlJc w:val="left"/>
+      <w:pPr>
+        <w:tabs>
+          <w:tab w:val="num" w:pos="3600"/>
+        </w:tabs>
+        <w:ind w:left="3600" w:hanging="360"/>
+      </w:pPr>
+      <w:rPr>
+        <w:rFonts w:ascii="Wingdings" w:hAnsi="Wingdings" w:hint="default"/>
+        <w:sz w:val="20"/>
+      </w:rPr>
+    </w:lvl>
+    <w:lvl w:ilvl="5" w:tentative="1">
+      <w:start w:val="1"/>
+      <w:numFmt w:val="bullet"/>
+      <w:lvlText w:val=""/>
+      <w:lvlJc w:val="left"/>
+      <w:pPr>
+        <w:tabs>
+          <w:tab w:val="num" w:pos="4320"/>
+        </w:tabs>
+        <w:ind w:left="4320" w:hanging="360"/>
+      </w:pPr>
+      <w:rPr>
+        <w:rFonts w:ascii="Wingdings" w:hAnsi="Wingdings" w:hint="default"/>
+        <w:sz w:val="20"/>
+      </w:rPr>
+    </w:lvl>
+    <w:lvl w:ilvl="6" w:tentative="1">
+      <w:start w:val="1"/>
+      <w:numFmt w:val="bullet"/>
+      <w:lvlText w:val=""/>
+      <w:lvlJc w:val="left"/>
+      <w:pPr>
+        <w:tabs>
+          <w:tab w:val="num" w:pos="5040"/>
+        </w:tabs>
+        <w:ind w:left="5040" w:hanging="360"/>
+      </w:pPr>
+      <w:rPr>
+        <w:rFonts w:ascii="Wingdings" w:hAnsi="Wingdings" w:hint="default"/>
+        <w:sz w:val="20"/>
+      </w:rPr>
+    </w:lvl>
+    <w:lvl w:ilvl="7" w:tentative="1">
+      <w:start w:val="1"/>
+      <w:numFmt w:val="bullet"/>
+      <w:lvlText w:val=""/>
+      <w:lvlJc w:val="left"/>
+      <w:pPr>
+        <w:tabs>
+          <w:tab w:val="num" w:pos="5760"/>
+        </w:tabs>
+        <w:ind w:left="5760" w:hanging="360"/>
+      </w:pPr>
+      <w:rPr>
+        <w:rFonts w:ascii="Wingdings" w:hAnsi="Wingdings" w:hint="default"/>
+        <w:sz w:val="20"/>
+      </w:rPr>
+    </w:lvl>
+    <w:lvl w:ilvl="8" w:tentative="1">
+      <w:start w:val="1"/>
+      <w:numFmt w:val="bullet"/>
+      <w:lvlText w:val=""/>
+      <w:lvlJc w:val="left"/>
+      <w:pPr>
+        <w:tabs>
+          <w:tab w:val="num" w:pos="6480"/>
+        </w:tabs>
+        <w:ind w:left="6480" w:hanging="360"/>
+      </w:pPr>
+      <w:rPr>
+        <w:rFonts w:ascii="Wingdings" w:hAnsi="Wingdings" w:hint="default"/>
+        <w:sz w:val="20"/>
+      </w:rPr>
+    </w:lvl>
+  </w:abstractNum>
+  <w:abstractNum w:abstractNumId="3" w15:restartNumberingAfterBreak="0">
+    <w:nsid w:val="353C0E43"/>
+    <w:multiLevelType w:val="hybridMultilevel"/>
+    <w:tmpl w:val="B790B882"/>
+    <w:lvl w:ilvl="0" w:tplc="04090001">
+      <w:start w:val="1"/>
+      <w:numFmt w:val="bullet"/>
+      <w:lvlText w:val=""/>
+      <w:lvlJc w:val="left"/>
+      <w:pPr>
+        <w:ind w:left="720" w:hanging="360"/>
+      </w:pPr>
+      <w:rPr>
+        <w:rFonts w:ascii="Symbol" w:hAnsi="Symbol" w:hint="default"/>
+      </w:rPr>
+    </w:lvl>
+    <w:lvl w:ilvl="1" w:tplc="04090003" w:tentative="1">
+      <w:start w:val="1"/>
+      <w:numFmt w:val="bullet"/>
+      <w:lvlText w:val="o"/>
+      <w:lvlJc w:val="left"/>
+      <w:pPr>
+        <w:ind w:left="1440" w:hanging="360"/>
+      </w:pPr>
+      <w:rPr>
+        <w:rFonts w:ascii="Courier New" w:hAnsi="Courier New" w:cs="Courier New" w:hint="default"/>
+      </w:rPr>
+    </w:lvl>
+    <w:lvl w:ilvl="2" w:tplc="04090005" w:tentative="1">
+      <w:start w:val="1"/>
+      <w:numFmt w:val="bullet"/>
+      <w:lvlText w:val=""/>
+      <w:lvlJc w:val="left"/>
+      <w:pPr>
+        <w:ind w:left="2160" w:hanging="360"/>
+      </w:pPr>
+      <w:rPr>
+        <w:rFonts w:ascii="Wingdings" w:hAnsi="Wingdings" w:hint="default"/>
+      </w:rPr>
+    </w:lvl>
+    <w:lvl w:ilvl="3" w:tplc="04090001" w:tentative="1">
+      <w:start w:val="1"/>
+      <w:numFmt w:val="bullet"/>
+      <w:lvlText w:val=""/>
+      <w:lvlJc w:val="left"/>
+      <w:pPr>
+        <w:ind w:left="2880" w:hanging="360"/>
+      </w:pPr>
+      <w:rPr>
+        <w:rFonts w:ascii="Symbol" w:hAnsi="Symbol" w:hint="default"/>
+      </w:rPr>
+    </w:lvl>
+    <w:lvl w:ilvl="4" w:tplc="04090003" w:tentative="1">
+      <w:start w:val="1"/>
+      <w:numFmt w:val="bullet"/>
+      <w:lvlText w:val="o"/>
+      <w:lvlJc w:val="left"/>
+      <w:pPr>
+        <w:ind w:left="3600" w:hanging="360"/>
+      </w:pPr>
+      <w:rPr>
+        <w:rFonts w:ascii="Courier New" w:hAnsi="Courier New" w:cs="Courier New" w:hint="default"/>
+      </w:rPr>
+    </w:lvl>
+    <w:lvl w:ilvl="5" w:tplc="04090005" w:tentative="1">
+      <w:start w:val="1"/>
+      <w:numFmt w:val="bullet"/>
+      <w:lvlText w:val=""/>
+      <w:lvlJc w:val="left"/>
+      <w:pPr>
+        <w:ind w:left="4320" w:hanging="360"/>
+      </w:pPr>
+      <w:rPr>
+        <w:rFonts w:ascii="Wingdings" w:hAnsi="Wingdings" w:hint="default"/>
+      </w:rPr>
+    </w:lvl>
+    <w:lvl w:ilvl="6" w:tplc="04090001" w:tentative="1">
+      <w:start w:val="1"/>
+      <w:numFmt w:val="bullet"/>
+      <w:lvlText w:val=""/>
+      <w:lvlJc w:val="left"/>
+      <w:pPr>
+        <w:ind w:left="5040" w:hanging="360"/>
+      </w:pPr>
+      <w:rPr>
+        <w:rFonts w:ascii="Symbol" w:hAnsi="Symbol" w:hint="default"/>
+      </w:rPr>
+    </w:lvl>
+    <w:lvl w:ilvl="7" w:tplc="04090003" w:tentative="1">
+      <w:start w:val="1"/>
+      <w:numFmt w:val="bullet"/>
+      <w:lvlText w:val="o"/>
+      <w:lvlJc w:val="left"/>
+      <w:pPr>
+        <w:ind w:left="5760" w:hanging="360"/>
+      </w:pPr>
+      <w:rPr>
+        <w:rFonts w:ascii="Courier New" w:hAnsi="Courier New" w:cs="Courier New" w:hint="default"/>
+      </w:rPr>
+    </w:lvl>
+    <w:lvl w:ilvl="8" w:tplc="04090005" w:tentative="1">
+      <w:start w:val="1"/>
+      <w:numFmt w:val="bullet"/>
+      <w:lvlText w:val=""/>
+      <w:lvlJc w:val="left"/>
+      <w:pPr>
+        <w:ind w:left="6480" w:hanging="360"/>
+      </w:pPr>
+      <w:rPr>
+        <w:rFonts w:ascii="Wingdings" w:hAnsi="Wingdings" w:hint="default"/>
+      </w:rPr>
+    </w:lvl>
+  </w:abstractNum>
+  <w:abstractNum w:abstractNumId="4" w15:restartNumberingAfterBreak="0">
     <w:nsid w:val="5974056F"/>
     <w:multiLevelType w:val="hybridMultilevel"/>
     <w:tmpl w:val="3F4A7184"/>
@@ -523,13 +2007,19 @@
     </w:lvl>
   </w:abstractNum>
   <w:num w:numId="1">
-    <w:abstractNumId w:val="2"/>
+    <w:abstractNumId w:val="4"/>
   </w:num>
   <w:num w:numId="2">
     <w:abstractNumId w:val="0"/>
   </w:num>
   <w:num w:numId="3">
     <w:abstractNumId w:val="1"/>
+  </w:num>
+  <w:num w:numId="4">
+    <w:abstractNumId w:val="2"/>
+  </w:num>
+  <w:num w:numId="5">
+    <w:abstractNumId w:val="3"/>
   </w:num>
 </w:numbering>
 </file>

</xml_diff>

<commit_message>
Proper score now added when ghost are eaten.
</commit_message>
<xml_diff>
--- a/Assets/Todo.docx
+++ b/Assets/Todo.docx
@@ -20,18 +20,8 @@
         </w:numPr>
       </w:pPr>
       <w:r>
-        <w:t xml:space="preserve">Make sure that game is bug free when </w:t>
-      </w:r>
-      <w:proofErr w:type="spellStart"/>
-      <w:r>
-        <w:t>pac</w:t>
-      </w:r>
-      <w:proofErr w:type="spellEnd"/>
-      <w:r>
-        <w:t>-man dies or wins.</w:t>
-      </w:r>
-      <w:bookmarkStart w:id="0" w:name="_GoBack"/>
-      <w:bookmarkEnd w:id="0"/>
+        <w:t xml:space="preserve">Make sure that correct score is added when power pellet is eaten. </w:t>
+      </w:r>
     </w:p>
     <w:p>
       <w:pPr>
@@ -42,7 +32,7 @@
         </w:numPr>
       </w:pPr>
       <w:r>
-        <w:t xml:space="preserve">Make sure that correct score is added when power pellet is eaten. </w:t>
+        <w:t>Make sure that score is added when ghost is eaten.</w:t>
       </w:r>
     </w:p>
     <w:p>
@@ -54,7 +44,7 @@
         </w:numPr>
       </w:pPr>
       <w:r>
-        <w:t>Make sure that score is added when ghost is eaten.</w:t>
+        <w:t>Adjust speed of eyes to go faster and then change over to regular chase speed when ghost is in box.</w:t>
       </w:r>
     </w:p>
     <w:p>
@@ -66,8 +56,10 @@
         </w:numPr>
       </w:pPr>
       <w:r>
-        <w:t>Adjust speed of eyes to go faster and then change over to regular chase speed when ghost is in box.</w:t>
-      </w:r>
+        <w:t>Kill pellet chumping sound and add ghost eaten sound.</w:t>
+      </w:r>
+      <w:bookmarkStart w:id="0" w:name="_GoBack"/>
+      <w:bookmarkEnd w:id="0"/>
     </w:p>
     <w:p>
       <w:pPr>
@@ -183,6 +175,18 @@
       <w:proofErr w:type="spellEnd"/>
       <w:r>
         <w:t xml:space="preserve"> version bought on steam. For now, leave out the play through.</w:t>
+      </w:r>
+    </w:p>
+    <w:p>
+      <w:pPr>
+        <w:pStyle w:val="ListParagraph"/>
+        <w:numPr>
+          <w:ilvl w:val="0"/>
+          <w:numId w:val="2"/>
+        </w:numPr>
+      </w:pPr>
+      <w:r>
+        <w:t>Add free life after 10000 pts (check to make sure) and add free life sound.</w:t>
       </w:r>
     </w:p>
     <w:p>
@@ -335,6 +339,7 @@
           <w:szCs w:val="26"/>
           <w:lang w:val="en-US"/>
         </w:rPr>
+        <w:lastRenderedPageBreak/>
         <w:t>Scatter for 7 seconds, then Chase for 20 seconds.</w:t>
       </w:r>
     </w:p>
@@ -362,7 +367,6 @@
           <w:szCs w:val="26"/>
           <w:lang w:val="en-US"/>
         </w:rPr>
-        <w:lastRenderedPageBreak/>
         <w:t>Scatter for 7 seconds, then Chase for 20 seconds.</w:t>
       </w:r>
     </w:p>

</xml_diff>

<commit_message>
Ghost eaten sound is implemented.
</commit_message>
<xml_diff>
--- a/Assets/Todo.docx
+++ b/Assets/Todo.docx
@@ -22,8 +22,6 @@
       <w:r>
         <w:t>Kill pellet chumping sound and add ghost eaten sound.</w:t>
       </w:r>
-      <w:bookmarkStart w:id="0" w:name="_GoBack"/>
-      <w:bookmarkEnd w:id="0"/>
     </w:p>
     <w:p>
       <w:pPr>
@@ -162,7 +160,33 @@
         </w:numPr>
       </w:pPr>
       <w:r>
+        <w:t>Make high score persistent.</w:t>
+      </w:r>
+      <w:bookmarkStart w:id="0" w:name="_GoBack"/>
+      <w:bookmarkEnd w:id="0"/>
+    </w:p>
+    <w:p>
+      <w:pPr>
+        <w:pStyle w:val="ListParagraph"/>
+        <w:numPr>
+          <w:ilvl w:val="0"/>
+          <w:numId w:val="2"/>
+        </w:numPr>
+      </w:pPr>
+      <w:r>
         <w:t>Polish game to make sure major bugs are squashed and difficulty tweaked depending on level.</w:t>
+      </w:r>
+    </w:p>
+    <w:p>
+      <w:pPr>
+        <w:pStyle w:val="ListParagraph"/>
+        <w:numPr>
+          <w:ilvl w:val="0"/>
+          <w:numId w:val="2"/>
+        </w:numPr>
+      </w:pPr>
+      <w:r>
+        <w:t>Put volume back to 100%.</w:t>
       </w:r>
     </w:p>
     <w:p>
@@ -357,6 +381,7 @@
           <w:szCs w:val="26"/>
           <w:lang w:val="en-US"/>
         </w:rPr>
+        <w:lastRenderedPageBreak/>
         <w:t>Scatter for 5 seconds, then Chase for 20 seconds.</w:t>
       </w:r>
     </w:p>
@@ -384,7 +409,6 @@
           <w:szCs w:val="26"/>
           <w:lang w:val="en-US"/>
         </w:rPr>
-        <w:lastRenderedPageBreak/>
         <w:t>Scatter for 5 seconds, then switch to Chase mode permanently.</w:t>
       </w:r>
     </w:p>
@@ -438,7 +462,7 @@
                 <w:noProof/>
                 <w:sz w:val="15"/>
                 <w:szCs w:val="15"/>
-                <w:lang w:val="en-US"/>
+                <w:lang w:eastAsia="en-CA"/>
               </w:rPr>
               <w:drawing>
                 <wp:inline distT="0" distB="0" distL="0" distR="0">
@@ -547,7 +571,7 @@
                 <w:noProof/>
                 <w:sz w:val="15"/>
                 <w:szCs w:val="15"/>
-                <w:lang w:val="en-US"/>
+                <w:lang w:eastAsia="en-CA"/>
               </w:rPr>
               <w:drawing>
                 <wp:inline distT="0" distB="0" distL="0" distR="0">
@@ -656,7 +680,7 @@
                 <w:noProof/>
                 <w:sz w:val="15"/>
                 <w:szCs w:val="15"/>
-                <w:lang w:val="en-US"/>
+                <w:lang w:eastAsia="en-CA"/>
               </w:rPr>
               <w:drawing>
                 <wp:inline distT="0" distB="0" distL="0" distR="0">
@@ -765,7 +789,7 @@
                 <w:noProof/>
                 <w:sz w:val="15"/>
                 <w:szCs w:val="15"/>
-                <w:lang w:val="en-US"/>
+                <w:lang w:eastAsia="en-CA"/>
               </w:rPr>
               <w:drawing>
                 <wp:inline distT="0" distB="0" distL="0" distR="0">
@@ -874,7 +898,7 @@
                 <w:noProof/>
                 <w:sz w:val="15"/>
                 <w:szCs w:val="15"/>
-                <w:lang w:val="en-US"/>
+                <w:lang w:eastAsia="en-CA"/>
               </w:rPr>
               <w:drawing>
                 <wp:inline distT="0" distB="0" distL="0" distR="0">
@@ -983,7 +1007,7 @@
                 <w:noProof/>
                 <w:sz w:val="15"/>
                 <w:szCs w:val="15"/>
-                <w:lang w:val="en-US"/>
+                <w:lang w:eastAsia="en-CA"/>
               </w:rPr>
               <w:drawing>
                 <wp:inline distT="0" distB="0" distL="0" distR="0">
@@ -1112,7 +1136,7 @@
                 <w:noProof/>
                 <w:sz w:val="15"/>
                 <w:szCs w:val="15"/>
-                <w:lang w:val="en-US"/>
+                <w:lang w:eastAsia="en-CA"/>
               </w:rPr>
               <w:drawing>
                 <wp:inline distT="0" distB="0" distL="0" distR="0">
@@ -1221,7 +1245,7 @@
                 <w:noProof/>
                 <w:sz w:val="15"/>
                 <w:szCs w:val="15"/>
-                <w:lang w:val="en-US"/>
+                <w:lang w:eastAsia="en-CA"/>
               </w:rPr>
               <w:drawing>
                 <wp:inline distT="0" distB="0" distL="0" distR="0">

</xml_diff>

<commit_message>
Fruit Implementation (in progress).
</commit_message>
<xml_diff>
--- a/Assets/Todo.docx
+++ b/Assets/Todo.docx
@@ -20,8 +20,10 @@
         </w:numPr>
       </w:pPr>
       <w:r>
-        <w:t>Kill pellet chumping sound and add ghost eaten sound.</w:t>
-      </w:r>
+        <w:t>Add all symbols to the fruit counter at the bottom and create logic to set the fruits that should be displayed for the current level.</w:t>
+      </w:r>
+      <w:bookmarkStart w:id="0" w:name="_GoBack"/>
+      <w:bookmarkEnd w:id="0"/>
     </w:p>
     <w:p>
       <w:pPr>
@@ -32,7 +34,7 @@
         </w:numPr>
       </w:pPr>
       <w:r>
-        <w:t>Add all symbols to the fruit counter at the bottom and create logic to set the fruits that should be displayed for the current level.</w:t>
+        <w:t>Add cherry for first level and have it appear after 70 dots have been cleared and keep there for approx. 10sec.</w:t>
       </w:r>
     </w:p>
     <w:p>
@@ -44,7 +46,7 @@
         </w:numPr>
       </w:pPr>
       <w:r>
-        <w:t>Add cherry for first level and have it appear after 70 dots have been cleared and keep there for approx. 10sec.</w:t>
+        <w:t>Have cherry appear after 170 dots have been cleared and keep there for approx. 10sec.</w:t>
       </w:r>
     </w:p>
     <w:p>
@@ -56,7 +58,15 @@
         </w:numPr>
       </w:pPr>
       <w:r>
-        <w:t>Have cherry appear after 170 dots have been cleared and keep there for approx. 10sec.</w:t>
+        <w:t xml:space="preserve">Add collision box to fruit and score appropriately when </w:t>
+      </w:r>
+      <w:proofErr w:type="spellStart"/>
+      <w:r>
+        <w:t>pac</w:t>
+      </w:r>
+      <w:proofErr w:type="spellEnd"/>
+      <w:r>
+        <w:t>-man eats fruit.</w:t>
       </w:r>
     </w:p>
     <w:p>
@@ -68,7 +78,7 @@
         </w:numPr>
       </w:pPr>
       <w:r>
-        <w:t xml:space="preserve">Add collision box to fruit and score appropriately when </w:t>
+        <w:t xml:space="preserve">Make sure that fruit timer pauses when </w:t>
       </w:r>
       <w:proofErr w:type="spellStart"/>
       <w:r>
@@ -76,7 +86,7 @@
       </w:r>
       <w:proofErr w:type="spellEnd"/>
       <w:r>
-        <w:t>-man eats fruit.</w:t>
+        <w:t>-man eats ghost.</w:t>
       </w:r>
     </w:p>
     <w:p>
@@ -88,15 +98,7 @@
         </w:numPr>
       </w:pPr>
       <w:r>
-        <w:t xml:space="preserve">Make sure that fruit timer pauses when </w:t>
-      </w:r>
-      <w:proofErr w:type="spellStart"/>
-      <w:r>
-        <w:t>pac</w:t>
-      </w:r>
-      <w:proofErr w:type="spellEnd"/>
-      <w:r>
-        <w:t>-man eats ghost.</w:t>
+        <w:t>Test that correct fruit shows up with correct scoring for all levels.</w:t>
       </w:r>
     </w:p>
     <w:p>
@@ -108,7 +110,23 @@
         </w:numPr>
       </w:pPr>
       <w:r>
-        <w:t>Test that correct fruit shows up with correct scoring for all levels.</w:t>
+        <w:t xml:space="preserve">Add title screen similar to </w:t>
+      </w:r>
+      <w:proofErr w:type="spellStart"/>
+      <w:r>
+        <w:t>pac</w:t>
+      </w:r>
+      <w:proofErr w:type="spellEnd"/>
+      <w:r>
+        <w:t xml:space="preserve">-man </w:t>
+      </w:r>
+      <w:proofErr w:type="spellStart"/>
+      <w:r>
+        <w:t>namco</w:t>
+      </w:r>
+      <w:proofErr w:type="spellEnd"/>
+      <w:r>
+        <w:t xml:space="preserve"> version bought on steam. For now, leave out the play through.</w:t>
       </w:r>
     </w:p>
     <w:p>
@@ -120,23 +138,7 @@
         </w:numPr>
       </w:pPr>
       <w:r>
-        <w:t xml:space="preserve">Add title screen similar to </w:t>
-      </w:r>
-      <w:proofErr w:type="spellStart"/>
-      <w:r>
-        <w:t>pac</w:t>
-      </w:r>
-      <w:proofErr w:type="spellEnd"/>
-      <w:r>
-        <w:t xml:space="preserve">-man </w:t>
-      </w:r>
-      <w:proofErr w:type="spellStart"/>
-      <w:r>
-        <w:t>namco</w:t>
-      </w:r>
-      <w:proofErr w:type="spellEnd"/>
-      <w:r>
-        <w:t xml:space="preserve"> version bought on steam. For now, leave out the play through.</w:t>
+        <w:t>Add free life after 10000 pts (check to make sure) and add free life sound.</w:t>
       </w:r>
     </w:p>
     <w:p>
@@ -148,22 +150,8 @@
         </w:numPr>
       </w:pPr>
       <w:r>
-        <w:t>Add free life after 10000 pts (check to make sure) and add free life sound.</w:t>
-      </w:r>
-    </w:p>
-    <w:p>
-      <w:pPr>
-        <w:pStyle w:val="ListParagraph"/>
-        <w:numPr>
-          <w:ilvl w:val="0"/>
-          <w:numId w:val="2"/>
-        </w:numPr>
-      </w:pPr>
-      <w:r>
         <w:t>Make high score persistent.</w:t>
       </w:r>
-      <w:bookmarkStart w:id="0" w:name="_GoBack"/>
-      <w:bookmarkEnd w:id="0"/>
     </w:p>
     <w:p>
       <w:pPr>

</xml_diff>

<commit_message>
Fixed bug where eyes would change over to frightened ghost when power pellet was consumed.
</commit_message>
<xml_diff>
--- a/Assets/Todo.docx
+++ b/Assets/Todo.docx
@@ -20,10 +20,22 @@
         </w:numPr>
       </w:pPr>
       <w:r>
-        <w:t>Add cherry for first level and have it appear after 70 dots have been cleared and keep there for approx. 10sec.</w:t>
+        <w:t>Fix bug where ghost changes from eyes back to frightened ghost if power pellet eaten.</w:t>
       </w:r>
       <w:bookmarkStart w:id="0" w:name="_GoBack"/>
       <w:bookmarkEnd w:id="0"/>
+    </w:p>
+    <w:p>
+      <w:pPr>
+        <w:pStyle w:val="ListParagraph"/>
+        <w:numPr>
+          <w:ilvl w:val="0"/>
+          <w:numId w:val="2"/>
+        </w:numPr>
+      </w:pPr>
+      <w:r>
+        <w:t>Add cherry for first level and have it appear after 70 dots have been cleared and keep there for approx. 10sec.</w:t>
+      </w:r>
     </w:p>
     <w:p>
       <w:pPr>
@@ -384,12 +396,12 @@
           <w:szCs w:val="26"/>
           <w:lang w:val="en-US"/>
         </w:rPr>
+        <w:lastRenderedPageBreak/>
         <w:t>Scatter for 5 seconds, then switch to Chase mode permanently.</w:t>
       </w:r>
     </w:p>
     <w:p>
       <w:r>
-        <w:lastRenderedPageBreak/>
         <w:t>Ghost points when eaten: 200, 400, 800, 1600</w:t>
       </w:r>
     </w:p>
@@ -438,7 +450,7 @@
                 <w:noProof/>
                 <w:sz w:val="15"/>
                 <w:szCs w:val="15"/>
-                <w:lang w:eastAsia="en-CA"/>
+                <w:lang w:val="en-US"/>
               </w:rPr>
               <w:drawing>
                 <wp:inline distT="0" distB="0" distL="0" distR="0">
@@ -547,7 +559,7 @@
                 <w:noProof/>
                 <w:sz w:val="15"/>
                 <w:szCs w:val="15"/>
-                <w:lang w:eastAsia="en-CA"/>
+                <w:lang w:val="en-US"/>
               </w:rPr>
               <w:drawing>
                 <wp:inline distT="0" distB="0" distL="0" distR="0">
@@ -656,7 +668,7 @@
                 <w:noProof/>
                 <w:sz w:val="15"/>
                 <w:szCs w:val="15"/>
-                <w:lang w:eastAsia="en-CA"/>
+                <w:lang w:val="en-US"/>
               </w:rPr>
               <w:drawing>
                 <wp:inline distT="0" distB="0" distL="0" distR="0">
@@ -765,7 +777,7 @@
                 <w:noProof/>
                 <w:sz w:val="15"/>
                 <w:szCs w:val="15"/>
-                <w:lang w:eastAsia="en-CA"/>
+                <w:lang w:val="en-US"/>
               </w:rPr>
               <w:drawing>
                 <wp:inline distT="0" distB="0" distL="0" distR="0">
@@ -874,7 +886,7 @@
                 <w:noProof/>
                 <w:sz w:val="15"/>
                 <w:szCs w:val="15"/>
-                <w:lang w:eastAsia="en-CA"/>
+                <w:lang w:val="en-US"/>
               </w:rPr>
               <w:drawing>
                 <wp:inline distT="0" distB="0" distL="0" distR="0">
@@ -983,7 +995,7 @@
                 <w:noProof/>
                 <w:sz w:val="15"/>
                 <w:szCs w:val="15"/>
-                <w:lang w:eastAsia="en-CA"/>
+                <w:lang w:val="en-US"/>
               </w:rPr>
               <w:drawing>
                 <wp:inline distT="0" distB="0" distL="0" distR="0">
@@ -1112,7 +1124,7 @@
                 <w:noProof/>
                 <w:sz w:val="15"/>
                 <w:szCs w:val="15"/>
-                <w:lang w:eastAsia="en-CA"/>
+                <w:lang w:val="en-US"/>
               </w:rPr>
               <w:drawing>
                 <wp:inline distT="0" distB="0" distL="0" distR="0">
@@ -1221,7 +1233,7 @@
                 <w:noProof/>
                 <w:sz w:val="15"/>
                 <w:szCs w:val="15"/>
-                <w:lang w:eastAsia="en-CA"/>
+                <w:lang w:val="en-US"/>
               </w:rPr>
               <w:drawing>
                 <wp:inline distT="0" distB="0" distL="0" distR="0">

</xml_diff>

<commit_message>
Fruit now shows up at 70 and 170 dots cleared. Player now can eat fruit.
</commit_message>
<xml_diff>
--- a/Assets/Todo.docx
+++ b/Assets/Todo.docx
@@ -20,10 +20,8 @@
         </w:numPr>
       </w:pPr>
       <w:r>
-        <w:t>Fix bug where ghost changes from eyes back to frightened ghost if power pellet eaten.</w:t>
-      </w:r>
-      <w:bookmarkStart w:id="0" w:name="_GoBack"/>
-      <w:bookmarkEnd w:id="0"/>
+        <w:t>Add score text to fruit so that it shows up when eaten for about 2 seconds before disappearing.</w:t>
+      </w:r>
     </w:p>
     <w:p>
       <w:pPr>
@@ -34,8 +32,10 @@
         </w:numPr>
       </w:pPr>
       <w:r>
-        <w:t>Add cherry for first level and have it appear after 70 dots have been cleared and keep there for approx. 10sec.</w:t>
-      </w:r>
+        <w:t>Test that correct fruit shows up with correct scoring for all levels.</w:t>
+      </w:r>
+      <w:bookmarkStart w:id="0" w:name="_GoBack"/>
+      <w:bookmarkEnd w:id="0"/>
     </w:p>
     <w:p>
       <w:pPr>
@@ -46,7 +46,23 @@
         </w:numPr>
       </w:pPr>
       <w:r>
-        <w:t>Have cherry appear after 170 dots have been cleared and keep there for approx. 10sec.</w:t>
+        <w:t xml:space="preserve">Add title screen similar to </w:t>
+      </w:r>
+      <w:proofErr w:type="spellStart"/>
+      <w:r>
+        <w:t>pac</w:t>
+      </w:r>
+      <w:proofErr w:type="spellEnd"/>
+      <w:r>
+        <w:t xml:space="preserve">-man </w:t>
+      </w:r>
+      <w:proofErr w:type="spellStart"/>
+      <w:r>
+        <w:t>namco</w:t>
+      </w:r>
+      <w:proofErr w:type="spellEnd"/>
+      <w:r>
+        <w:t xml:space="preserve"> version bought on steam. For now, leave out the play through.</w:t>
       </w:r>
     </w:p>
     <w:p>
@@ -58,15 +74,7 @@
         </w:numPr>
       </w:pPr>
       <w:r>
-        <w:t xml:space="preserve">Add collision box to fruit and score appropriately when </w:t>
-      </w:r>
-      <w:proofErr w:type="spellStart"/>
-      <w:r>
-        <w:t>pac</w:t>
-      </w:r>
-      <w:proofErr w:type="spellEnd"/>
-      <w:r>
-        <w:t>-man eats fruit.</w:t>
+        <w:t>Add free life after 10000 pts (check to make sure) and add free life sound.</w:t>
       </w:r>
     </w:p>
     <w:p>
@@ -78,15 +86,7 @@
         </w:numPr>
       </w:pPr>
       <w:r>
-        <w:t xml:space="preserve">Make sure that fruit timer pauses when </w:t>
-      </w:r>
-      <w:proofErr w:type="spellStart"/>
-      <w:r>
-        <w:t>pac</w:t>
-      </w:r>
-      <w:proofErr w:type="spellEnd"/>
-      <w:r>
-        <w:t>-man eats ghost.</w:t>
+        <w:t>Make high score persistent.</w:t>
       </w:r>
     </w:p>
     <w:p>
@@ -98,7 +98,7 @@
         </w:numPr>
       </w:pPr>
       <w:r>
-        <w:t>Test that correct fruit shows up with correct scoring for all levels.</w:t>
+        <w:t>Polish game to make sure major bugs are squashed and difficulty tweaked depending on level.</w:t>
       </w:r>
     </w:p>
     <w:p>
@@ -110,23 +110,7 @@
         </w:numPr>
       </w:pPr>
       <w:r>
-        <w:t xml:space="preserve">Add title screen similar to </w:t>
-      </w:r>
-      <w:proofErr w:type="spellStart"/>
-      <w:r>
-        <w:t>pac</w:t>
-      </w:r>
-      <w:proofErr w:type="spellEnd"/>
-      <w:r>
-        <w:t xml:space="preserve">-man </w:t>
-      </w:r>
-      <w:proofErr w:type="spellStart"/>
-      <w:r>
-        <w:t>namco</w:t>
-      </w:r>
-      <w:proofErr w:type="spellEnd"/>
-      <w:r>
-        <w:t xml:space="preserve"> version bought on steam. For now, leave out the play through.</w:t>
+        <w:t>Put volume back to 100%.</w:t>
       </w:r>
     </w:p>
     <w:p>
@@ -138,7 +122,7 @@
         </w:numPr>
       </w:pPr>
       <w:r>
-        <w:t>Add free life after 10000 pts (check to make sure) and add free life sound.</w:t>
+        <w:t>========================== Possible Extra Features ================================</w:t>
       </w:r>
     </w:p>
     <w:p>
@@ -150,7 +134,7 @@
         </w:numPr>
       </w:pPr>
       <w:r>
-        <w:t>Make high score persistent.</w:t>
+        <w:t>Add intermissions that happen at various level.</w:t>
       </w:r>
     </w:p>
     <w:p>
@@ -162,7 +146,15 @@
         </w:numPr>
       </w:pPr>
       <w:r>
-        <w:t>Polish game to make sure major bugs are squashed and difficulty tweaked depending on level.</w:t>
+        <w:t xml:space="preserve">Have ghost pause inside box when </w:t>
+      </w:r>
+      <w:proofErr w:type="spellStart"/>
+      <w:r>
+        <w:t>pac</w:t>
+      </w:r>
+      <w:proofErr w:type="spellEnd"/>
+      <w:r>
+        <w:t>-man eats ghost.</w:t>
       </w:r>
     </w:p>
     <w:p>
@@ -174,51 +166,7 @@
         </w:numPr>
       </w:pPr>
       <w:r>
-        <w:t>Put volume back to 100%.</w:t>
-      </w:r>
-    </w:p>
-    <w:p>
-      <w:pPr>
-        <w:pStyle w:val="ListParagraph"/>
-        <w:numPr>
-          <w:ilvl w:val="0"/>
-          <w:numId w:val="2"/>
-        </w:numPr>
-      </w:pPr>
-      <w:r>
-        <w:t>========================== Possible Extra Features ================================</w:t>
-      </w:r>
-    </w:p>
-    <w:p>
-      <w:pPr>
-        <w:pStyle w:val="ListParagraph"/>
-        <w:numPr>
-          <w:ilvl w:val="0"/>
-          <w:numId w:val="2"/>
-        </w:numPr>
-      </w:pPr>
-      <w:r>
-        <w:t>Add intermissions that happen at various level.</w:t>
-      </w:r>
-    </w:p>
-    <w:p>
-      <w:pPr>
-        <w:pStyle w:val="ListParagraph"/>
-        <w:numPr>
-          <w:ilvl w:val="0"/>
-          <w:numId w:val="2"/>
-        </w:numPr>
-      </w:pPr>
-      <w:r>
-        <w:t xml:space="preserve">Have ghost pause inside box when </w:t>
-      </w:r>
-      <w:proofErr w:type="spellStart"/>
-      <w:r>
-        <w:t>pac</w:t>
-      </w:r>
-      <w:proofErr w:type="spellEnd"/>
-      <w:r>
-        <w:t>-man eats ghost.</w:t>
+        <w:t>Add music when frightened and blinking</w:t>
       </w:r>
     </w:p>
     <w:p>
@@ -396,7 +344,6 @@
           <w:szCs w:val="26"/>
           <w:lang w:val="en-US"/>
         </w:rPr>
-        <w:lastRenderedPageBreak/>
         <w:t>Scatter for 5 seconds, then switch to Chase mode permanently.</w:t>
       </w:r>
     </w:p>
@@ -452,6 +399,7 @@
                 <w:szCs w:val="15"/>
                 <w:lang w:val="en-US"/>
               </w:rPr>
+              <w:lastRenderedPageBreak/>
               <w:drawing>
                 <wp:inline distT="0" distB="0" distL="0" distR="0">
                   <wp:extent cx="304800" cy="304800"/>

</xml_diff>

<commit_message>
When fruit is eaten, score is now shown for 2 seconds before disapearing.
</commit_message>
<xml_diff>
--- a/Assets/Todo.docx
+++ b/Assets/Todo.docx
@@ -11,18 +11,6 @@
       </w:r>
     </w:p>
     <w:p/>
-    <w:p>
-      <w:pPr>
-        <w:pStyle w:val="ListParagraph"/>
-        <w:numPr>
-          <w:ilvl w:val="0"/>
-          <w:numId w:val="2"/>
-        </w:numPr>
-      </w:pPr>
-      <w:r>
-        <w:t>Add score text to fruit so that it shows up when eaten for about 2 seconds before disappearing.</w:t>
-      </w:r>
-    </w:p>
     <w:p>
       <w:pPr>
         <w:pStyle w:val="ListParagraph"/>
@@ -397,7 +385,7 @@
                 <w:noProof/>
                 <w:sz w:val="15"/>
                 <w:szCs w:val="15"/>
-                <w:lang w:val="en-US"/>
+                <w:lang w:eastAsia="en-CA"/>
               </w:rPr>
               <w:lastRenderedPageBreak/>
               <w:drawing>
@@ -507,7 +495,7 @@
                 <w:noProof/>
                 <w:sz w:val="15"/>
                 <w:szCs w:val="15"/>
-                <w:lang w:val="en-US"/>
+                <w:lang w:eastAsia="en-CA"/>
               </w:rPr>
               <w:drawing>
                 <wp:inline distT="0" distB="0" distL="0" distR="0">
@@ -616,7 +604,7 @@
                 <w:noProof/>
                 <w:sz w:val="15"/>
                 <w:szCs w:val="15"/>
-                <w:lang w:val="en-US"/>
+                <w:lang w:eastAsia="en-CA"/>
               </w:rPr>
               <w:drawing>
                 <wp:inline distT="0" distB="0" distL="0" distR="0">
@@ -725,7 +713,7 @@
                 <w:noProof/>
                 <w:sz w:val="15"/>
                 <w:szCs w:val="15"/>
-                <w:lang w:val="en-US"/>
+                <w:lang w:eastAsia="en-CA"/>
               </w:rPr>
               <w:drawing>
                 <wp:inline distT="0" distB="0" distL="0" distR="0">
@@ -834,7 +822,7 @@
                 <w:noProof/>
                 <w:sz w:val="15"/>
                 <w:szCs w:val="15"/>
-                <w:lang w:val="en-US"/>
+                <w:lang w:eastAsia="en-CA"/>
               </w:rPr>
               <w:drawing>
                 <wp:inline distT="0" distB="0" distL="0" distR="0">
@@ -943,7 +931,7 @@
                 <w:noProof/>
                 <w:sz w:val="15"/>
                 <w:szCs w:val="15"/>
-                <w:lang w:val="en-US"/>
+                <w:lang w:eastAsia="en-CA"/>
               </w:rPr>
               <w:drawing>
                 <wp:inline distT="0" distB="0" distL="0" distR="0">
@@ -1072,7 +1060,7 @@
                 <w:noProof/>
                 <w:sz w:val="15"/>
                 <w:szCs w:val="15"/>
-                <w:lang w:val="en-US"/>
+                <w:lang w:eastAsia="en-CA"/>
               </w:rPr>
               <w:drawing>
                 <wp:inline distT="0" distB="0" distL="0" distR="0">
@@ -1181,7 +1169,7 @@
                 <w:noProof/>
                 <w:sz w:val="15"/>
                 <w:szCs w:val="15"/>
-                <w:lang w:val="en-US"/>
+                <w:lang w:eastAsia="en-CA"/>
               </w:rPr>
               <w:drawing>
                 <wp:inline distT="0" distB="0" distL="0" distR="0">

</xml_diff>

<commit_message>
Tilte screen (in progress).
</commit_message>
<xml_diff>
--- a/Assets/Todo.docx
+++ b/Assets/Todo.docx
@@ -20,10 +20,24 @@
         </w:numPr>
       </w:pPr>
       <w:r>
-        <w:t>Add score to overall score and update score displayed.</w:t>
-      </w:r>
-      <w:bookmarkStart w:id="0" w:name="_GoBack"/>
-      <w:bookmarkEnd w:id="0"/>
+        <w:t xml:space="preserve">Add title screen similar to </w:t>
+      </w:r>
+      <w:proofErr w:type="spellStart"/>
+      <w:r>
+        <w:t>pac</w:t>
+      </w:r>
+      <w:proofErr w:type="spellEnd"/>
+      <w:r>
+        <w:t xml:space="preserve">-man </w:t>
+      </w:r>
+      <w:proofErr w:type="spellStart"/>
+      <w:r>
+        <w:t>namco</w:t>
+      </w:r>
+      <w:proofErr w:type="spellEnd"/>
+      <w:r>
+        <w:t xml:space="preserve"> version bought on steam. For now, leave out the play through.</w:t>
+      </w:r>
     </w:p>
     <w:p>
       <w:pPr>
@@ -34,23 +48,7 @@
         </w:numPr>
       </w:pPr>
       <w:r>
-        <w:t xml:space="preserve">Add title screen similar to </w:t>
-      </w:r>
-      <w:proofErr w:type="spellStart"/>
-      <w:r>
-        <w:t>pac</w:t>
-      </w:r>
-      <w:proofErr w:type="spellEnd"/>
-      <w:r>
-        <w:t xml:space="preserve">-man </w:t>
-      </w:r>
-      <w:proofErr w:type="spellStart"/>
-      <w:r>
-        <w:t>namco</w:t>
-      </w:r>
-      <w:proofErr w:type="spellEnd"/>
-      <w:r>
-        <w:t xml:space="preserve"> version bought on steam. For now, leave out the play through.</w:t>
+        <w:t>Add free life after 10000 pts (check to make sure) and add free life sound.</w:t>
       </w:r>
     </w:p>
     <w:p>
@@ -62,7 +60,7 @@
         </w:numPr>
       </w:pPr>
       <w:r>
-        <w:t>Add free life after 10000 pts (check to make sure) and add free life sound.</w:t>
+        <w:t>Make high score persistent.</w:t>
       </w:r>
     </w:p>
     <w:p>
@@ -74,7 +72,7 @@
         </w:numPr>
       </w:pPr>
       <w:r>
-        <w:t>Make high score persistent.</w:t>
+        <w:t>Polish game to make sure major bugs are squashed and difficulty tweaked depending on level.</w:t>
       </w:r>
     </w:p>
     <w:p>
@@ -86,7 +84,7 @@
         </w:numPr>
       </w:pPr>
       <w:r>
-        <w:t>Polish game to make sure major bugs are squashed and difficulty tweaked depending on level.</w:t>
+        <w:t>Put volume back to 100%.</w:t>
       </w:r>
     </w:p>
     <w:p>
@@ -98,8 +96,34 @@
         </w:numPr>
       </w:pPr>
       <w:r>
-        <w:t>Put volume back to 100%.</w:t>
-      </w:r>
+        <w:t>========================== Bugs ===============================================</w:t>
+      </w:r>
+    </w:p>
+    <w:p>
+      <w:pPr>
+        <w:pStyle w:val="ListParagraph"/>
+        <w:numPr>
+          <w:ilvl w:val="0"/>
+          <w:numId w:val="2"/>
+        </w:numPr>
+      </w:pPr>
+      <w:r>
+        <w:t>Died and spawned again and able to continue game with ghost not visible.</w:t>
+      </w:r>
+    </w:p>
+    <w:p>
+      <w:pPr>
+        <w:pStyle w:val="ListParagraph"/>
+        <w:numPr>
+          <w:ilvl w:val="0"/>
+          <w:numId w:val="2"/>
+        </w:numPr>
+      </w:pPr>
+      <w:r>
+        <w:t>Ghost showed score and when back to frightened mode, instead of turning into eyes and moving back, seemed to be in frightened mode and showing score.</w:t>
+      </w:r>
+      <w:bookmarkStart w:id="0" w:name="_GoBack"/>
+      <w:bookmarkEnd w:id="0"/>
     </w:p>
     <w:p>
       <w:pPr>
@@ -337,6 +361,7 @@
     </w:p>
     <w:p>
       <w:r>
+        <w:lastRenderedPageBreak/>
         <w:t>Ghost points when eaten: 200, 400, 800, 1600</w:t>
       </w:r>
     </w:p>
@@ -387,7 +412,6 @@
                 <w:szCs w:val="15"/>
                 <w:lang w:eastAsia="en-CA"/>
               </w:rPr>
-              <w:lastRenderedPageBreak/>
               <w:drawing>
                 <wp:inline distT="0" distB="0" distL="0" distR="0">
                   <wp:extent cx="304800" cy="304800"/>

</xml_diff>

<commit_message>
Adjusted pac-mans collision's box to be smaller.
</commit_message>
<xml_diff>
--- a/Assets/Todo.docx
+++ b/Assets/Todo.docx
@@ -20,30 +20,18 @@
         </w:numPr>
       </w:pPr>
       <w:r>
-        <w:t>Add free life after 10000 pts (check to make sure) and add free life sound.</w:t>
+        <w:t xml:space="preserve">Make collider smaller for </w:t>
+      </w:r>
+      <w:proofErr w:type="spellStart"/>
+      <w:r>
+        <w:t>pac</w:t>
+      </w:r>
+      <w:proofErr w:type="spellEnd"/>
+      <w:r>
+        <w:t>-man or/and ghost to make it more forgiving and a little bit more like the original.</w:t>
       </w:r>
       <w:bookmarkStart w:id="0" w:name="_GoBack"/>
       <w:bookmarkEnd w:id="0"/>
-    </w:p>
-    <w:p>
-      <w:pPr>
-        <w:pStyle w:val="ListParagraph"/>
-        <w:numPr>
-          <w:ilvl w:val="0"/>
-          <w:numId w:val="2"/>
-        </w:numPr>
-      </w:pPr>
-      <w:r>
-        <w:t xml:space="preserve">Make collider smaller for </w:t>
-      </w:r>
-      <w:proofErr w:type="spellStart"/>
-      <w:r>
-        <w:t>pac</w:t>
-      </w:r>
-      <w:proofErr w:type="spellEnd"/>
-      <w:r>
-        <w:t>-man or/and ghost to make it more forgiving and a little bit more like the original.</w:t>
-      </w:r>
     </w:p>
     <w:p>
       <w:pPr>

</xml_diff>

<commit_message>
Game now becomes more difficult as Levels increase.
</commit_message>
<xml_diff>
--- a/Assets/Todo.docx
+++ b/Assets/Todo.docx
@@ -20,30 +20,10 @@
         </w:numPr>
       </w:pPr>
       <w:r>
-        <w:t xml:space="preserve">Make collider smaller for </w:t>
-      </w:r>
-      <w:proofErr w:type="spellStart"/>
-      <w:r>
-        <w:t>pac</w:t>
-      </w:r>
-      <w:proofErr w:type="spellEnd"/>
-      <w:r>
-        <w:t>-man or/and ghost to make it more forgiving and a little bit more like the original.</w:t>
+        <w:t>Power pellets should blink during game (check with original to make sure when exactly).</w:t>
       </w:r>
       <w:bookmarkStart w:id="0" w:name="_GoBack"/>
       <w:bookmarkEnd w:id="0"/>
-    </w:p>
-    <w:p>
-      <w:pPr>
-        <w:pStyle w:val="ListParagraph"/>
-        <w:numPr>
-          <w:ilvl w:val="0"/>
-          <w:numId w:val="2"/>
-        </w:numPr>
-      </w:pPr>
-      <w:r>
-        <w:t>Polish game to make sure major bugs are squashed and difficulty tweaked depending on level.</w:t>
-      </w:r>
     </w:p>
     <w:p>
       <w:pPr>
@@ -382,7 +362,6 @@
                 <w:szCs w:val="15"/>
                 <w:lang w:eastAsia="en-CA"/>
               </w:rPr>
-              <w:lastRenderedPageBreak/>
               <w:drawing>
                 <wp:inline distT="0" distB="0" distL="0" distR="0">
                   <wp:extent cx="304800" cy="304800"/>
@@ -492,6 +471,7 @@
                 <w:szCs w:val="15"/>
                 <w:lang w:eastAsia="en-CA"/>
               </w:rPr>
+              <w:lastRenderedPageBreak/>
               <w:drawing>
                 <wp:inline distT="0" distB="0" distL="0" distR="0">
                   <wp:extent cx="304800" cy="304800"/>

</xml_diff>

<commit_message>
Modified waka, siren, and fruit eaten sound.
</commit_message>
<xml_diff>
--- a/Assets/Todo.docx
+++ b/Assets/Todo.docx
@@ -20,10 +20,8 @@
         </w:numPr>
       </w:pPr>
       <w:r>
-        <w:t>Power pellets should blink during game (check with original to make sure when exactly).</w:t>
-      </w:r>
-      <w:bookmarkStart w:id="0" w:name="_GoBack"/>
-      <w:bookmarkEnd w:id="0"/>
+        <w:t>========================== Bugs ===============================================</w:t>
+      </w:r>
     </w:p>
     <w:p>
       <w:pPr>
@@ -34,32 +32,10 @@
         </w:numPr>
       </w:pPr>
       <w:r>
-        <w:t>Put volume back to 100%.</w:t>
-      </w:r>
-    </w:p>
-    <w:p>
-      <w:pPr>
-        <w:pStyle w:val="ListParagraph"/>
-        <w:numPr>
-          <w:ilvl w:val="0"/>
-          <w:numId w:val="2"/>
-        </w:numPr>
-      </w:pPr>
-      <w:r>
-        <w:t>========================== Bugs ===============================================</w:t>
-      </w:r>
-    </w:p>
-    <w:p>
-      <w:pPr>
-        <w:pStyle w:val="ListParagraph"/>
-        <w:numPr>
-          <w:ilvl w:val="0"/>
-          <w:numId w:val="2"/>
-        </w:numPr>
-      </w:pPr>
-      <w:r>
         <w:t>Died and spawned again and able to continue game with ghost not visible.</w:t>
       </w:r>
+      <w:bookmarkStart w:id="0" w:name="_GoBack"/>
+      <w:bookmarkEnd w:id="0"/>
     </w:p>
     <w:p>
       <w:pPr>
@@ -471,7 +447,6 @@
                 <w:szCs w:val="15"/>
                 <w:lang w:eastAsia="en-CA"/>
               </w:rPr>
-              <w:lastRenderedPageBreak/>
               <w:drawing>
                 <wp:inline distT="0" distB="0" distL="0" distR="0">
                   <wp:extent cx="304800" cy="304800"/>
@@ -581,6 +556,7 @@
                 <w:szCs w:val="15"/>
                 <w:lang w:eastAsia="en-CA"/>
               </w:rPr>
+              <w:lastRenderedPageBreak/>
               <w:drawing>
                 <wp:inline distT="0" distB="0" distL="0" distR="0">
                   <wp:extent cx="304800" cy="304800"/>

</xml_diff>